<commit_message>
name of diploma changed
</commit_message>
<xml_diff>
--- a/docs/VatolinRP.docx
+++ b/docs/VatolinRP.docx
@@ -211,7 +211,7 @@
           <w:sz w:val="32"/>
           <w:szCs w:val="32"/>
         </w:rPr>
-        <w:t>КОМПЬЮТЕРНЫЙ МОДУЛЬ</w:t>
+        <w:t>Р</w:t>
       </w:r>
       <w:r>
         <w:rPr>
@@ -220,7 +220,7 @@
           <w:sz w:val="32"/>
           <w:szCs w:val="32"/>
         </w:rPr>
-        <w:t xml:space="preserve"> </w:t>
+        <w:t>ЕАЛИЗАЦИЯ</w:t>
       </w:r>
       <w:r>
         <w:rPr>
@@ -229,7 +229,7 @@
           <w:sz w:val="32"/>
           <w:szCs w:val="32"/>
         </w:rPr>
-        <w:t>КОНТРОЛЯ</w:t>
+        <w:t xml:space="preserve"> </w:t>
       </w:r>
       <w:r>
         <w:rPr>
@@ -238,7 +238,7 @@
           <w:sz w:val="32"/>
           <w:szCs w:val="32"/>
         </w:rPr>
-        <w:t xml:space="preserve"> </w:t>
+        <w:t>МОДУЛЯ</w:t>
       </w:r>
       <w:r>
         <w:rPr>
@@ -247,8 +247,37 @@
           <w:sz w:val="32"/>
           <w:szCs w:val="32"/>
         </w:rPr>
-        <w:t>СИСТЕМЫ</w:t>
-      </w:r>
+        <w:t xml:space="preserve"> </w:t>
+      </w:r>
+      <w:r>
+        <w:rPr>
+          <w:rFonts w:cs="Times New Roman"/>
+          <w:b/>
+          <w:sz w:val="32"/>
+          <w:szCs w:val="32"/>
+        </w:rPr>
+        <w:t>КОНТРОЛЯ</w:t>
+      </w:r>
+      <w:r>
+        <w:rPr>
+          <w:rFonts w:cs="Times New Roman"/>
+          <w:b/>
+          <w:sz w:val="32"/>
+          <w:szCs w:val="32"/>
+        </w:rPr>
+        <w:t xml:space="preserve"> </w:t>
+      </w:r>
+      <w:r>
+        <w:rPr>
+          <w:rFonts w:cs="Times New Roman"/>
+          <w:b/>
+          <w:sz w:val="32"/>
+          <w:szCs w:val="32"/>
+        </w:rPr>
+        <w:t xml:space="preserve">СИСТЕМЫ                </w:t>
+      </w:r>
+      <w:bookmarkStart w:id="0" w:name="_GoBack"/>
+      <w:bookmarkEnd w:id="0"/>
       <w:r>
         <w:rPr>
           <w:rFonts w:cs="Times New Roman"/>
@@ -682,27 +711,27 @@
           <w:szCs w:val="28"/>
         </w:rPr>
       </w:pPr>
-      <w:bookmarkStart w:id="0" w:name="_Toc311893457"/>
-      <w:bookmarkStart w:id="1" w:name="_Toc342595475"/>
-      <w:bookmarkStart w:id="2" w:name="_Toc342595646"/>
-      <w:bookmarkStart w:id="3" w:name="_Toc342595664"/>
-      <w:bookmarkStart w:id="4" w:name="_Toc342599614"/>
-      <w:bookmarkStart w:id="5" w:name="_Toc342600705"/>
-      <w:bookmarkStart w:id="6" w:name="_Toc342982686"/>
-      <w:bookmarkStart w:id="7" w:name="_Toc375282530"/>
-      <w:bookmarkStart w:id="8" w:name="_Toc375283066"/>
-      <w:bookmarkStart w:id="9" w:name="_Toc375283473"/>
-      <w:bookmarkStart w:id="10" w:name="_Toc375299163"/>
-      <w:bookmarkStart w:id="11" w:name="_Toc375360208"/>
-      <w:bookmarkStart w:id="12" w:name="_Toc405300923"/>
-      <w:bookmarkStart w:id="13" w:name="_Toc405302067"/>
-      <w:bookmarkStart w:id="14" w:name="_Toc406006794"/>
-      <w:bookmarkStart w:id="15" w:name="_Toc406055599"/>
-      <w:bookmarkStart w:id="16" w:name="_Toc406086883"/>
-      <w:bookmarkStart w:id="17" w:name="_Toc406087373"/>
-      <w:bookmarkStart w:id="18" w:name="_Toc406242716"/>
-      <w:bookmarkStart w:id="19" w:name="_Toc406242842"/>
-      <w:bookmarkStart w:id="20" w:name="_Toc406250412"/>
+      <w:bookmarkStart w:id="1" w:name="_Toc311893457"/>
+      <w:bookmarkStart w:id="2" w:name="_Toc342595475"/>
+      <w:bookmarkStart w:id="3" w:name="_Toc342595646"/>
+      <w:bookmarkStart w:id="4" w:name="_Toc342595664"/>
+      <w:bookmarkStart w:id="5" w:name="_Toc342599614"/>
+      <w:bookmarkStart w:id="6" w:name="_Toc342600705"/>
+      <w:bookmarkStart w:id="7" w:name="_Toc342982686"/>
+      <w:bookmarkStart w:id="8" w:name="_Toc375282530"/>
+      <w:bookmarkStart w:id="9" w:name="_Toc375283066"/>
+      <w:bookmarkStart w:id="10" w:name="_Toc375283473"/>
+      <w:bookmarkStart w:id="11" w:name="_Toc375299163"/>
+      <w:bookmarkStart w:id="12" w:name="_Toc375360208"/>
+      <w:bookmarkStart w:id="13" w:name="_Toc405300923"/>
+      <w:bookmarkStart w:id="14" w:name="_Toc405302067"/>
+      <w:bookmarkStart w:id="15" w:name="_Toc406006794"/>
+      <w:bookmarkStart w:id="16" w:name="_Toc406055599"/>
+      <w:bookmarkStart w:id="17" w:name="_Toc406086883"/>
+      <w:bookmarkStart w:id="18" w:name="_Toc406087373"/>
+      <w:bookmarkStart w:id="19" w:name="_Toc406242716"/>
+      <w:bookmarkStart w:id="20" w:name="_Toc406242842"/>
+      <w:bookmarkStart w:id="21" w:name="_Toc406250412"/>
     </w:p>
     <w:p>
       <w:pPr>
@@ -713,12 +742,11 @@
           <w:b/>
         </w:rPr>
       </w:pPr>
-      <w:bookmarkStart w:id="21" w:name="_Toc407349623"/>
-      <w:bookmarkStart w:id="22" w:name="_Toc451287504"/>
-      <w:bookmarkStart w:id="23" w:name="_Toc451457078"/>
-      <w:bookmarkStart w:id="24" w:name="_Toc451708486"/>
-      <w:bookmarkStart w:id="25" w:name="_Toc451710967"/>
-      <w:bookmarkEnd w:id="0"/>
+      <w:bookmarkStart w:id="22" w:name="_Toc407349623"/>
+      <w:bookmarkStart w:id="23" w:name="_Toc451287504"/>
+      <w:bookmarkStart w:id="24" w:name="_Toc451457078"/>
+      <w:bookmarkStart w:id="25" w:name="_Toc451708486"/>
+      <w:bookmarkStart w:id="26" w:name="_Toc451710967"/>
       <w:bookmarkEnd w:id="1"/>
       <w:bookmarkEnd w:id="2"/>
       <w:bookmarkEnd w:id="3"/>
@@ -739,17 +767,18 @@
       <w:bookmarkEnd w:id="18"/>
       <w:bookmarkEnd w:id="19"/>
       <w:bookmarkEnd w:id="20"/>
+      <w:bookmarkEnd w:id="21"/>
       <w:r>
         <w:rPr>
           <w:b/>
         </w:rPr>
         <w:t>АННОТАЦИЯ</w:t>
       </w:r>
-      <w:bookmarkEnd w:id="21"/>
       <w:bookmarkEnd w:id="22"/>
       <w:bookmarkEnd w:id="23"/>
       <w:bookmarkEnd w:id="24"/>
       <w:bookmarkEnd w:id="25"/>
+      <w:bookmarkEnd w:id="26"/>
     </w:p>
     <w:p>
       <w:pPr>
@@ -4727,8 +4756,6 @@
         </w:rPr>
         <w:t>creation of a software</w:t>
       </w:r>
-      <w:bookmarkStart w:id="26" w:name="_GoBack"/>
-      <w:bookmarkEnd w:id="26"/>
       <w:r>
         <w:rPr>
           <w:szCs w:val="28"/>
@@ -21319,7 +21346,7 @@
         <w:noProof/>
         <w:color w:val="000000" w:themeColor="text1"/>
       </w:rPr>
-      <w:t>6</w:t>
+      <w:t>21</w:t>
     </w:r>
     <w:r>
       <w:rPr>
@@ -26484,7 +26511,7 @@
 </file>
 
 <file path=customXml/itemProps1.xml><?xml version="1.0" encoding="utf-8"?>
-<ds:datastoreItem xmlns:ds="http://schemas.openxmlformats.org/officeDocument/2006/customXml" ds:itemID="{EDBFF8C3-0B40-4298-A16B-97A79956660A}">
+<ds:datastoreItem xmlns:ds="http://schemas.openxmlformats.org/officeDocument/2006/customXml" ds:itemID="{D73FB289-15D5-430E-8E1A-B70F3A06D950}">
   <ds:schemaRefs>
     <ds:schemaRef ds:uri="http://schemas.openxmlformats.org/officeDocument/2006/bibliography"/>
   </ds:schemaRefs>

</xml_diff>

<commit_message>
extra page removed from report
</commit_message>
<xml_diff>
--- a/docs/VatolinRP.docx
+++ b/docs/VatolinRP.docx
@@ -276,8 +276,6 @@
         </w:rPr>
         <w:t xml:space="preserve">СИСТЕМЫ                </w:t>
       </w:r>
-      <w:bookmarkStart w:id="0" w:name="_GoBack"/>
-      <w:bookmarkEnd w:id="0"/>
       <w:r>
         <w:rPr>
           <w:rFonts w:cs="Times New Roman"/>
@@ -688,6 +686,7 @@
         <w:jc w:val="center"/>
         <w:rPr>
           <w:szCs w:val="28"/>
+          <w:lang w:val="en-US"/>
         </w:rPr>
       </w:pPr>
       <w:r>
@@ -699,847 +698,10 @@
       <w:r>
         <w:rPr>
           <w:szCs w:val="28"/>
+          <w:lang w:val="en-US"/>
         </w:rPr>
         <w:t>, 2017</w:t>
       </w:r>
-    </w:p>
-    <w:p>
-      <w:pPr>
-        <w:spacing w:line="240" w:lineRule="auto"/>
-        <w:rPr>
-          <w:sz w:val="16"/>
-          <w:szCs w:val="28"/>
-        </w:rPr>
-      </w:pPr>
-      <w:bookmarkStart w:id="1" w:name="_Toc311893457"/>
-      <w:bookmarkStart w:id="2" w:name="_Toc342595475"/>
-      <w:bookmarkStart w:id="3" w:name="_Toc342595646"/>
-      <w:bookmarkStart w:id="4" w:name="_Toc342595664"/>
-      <w:bookmarkStart w:id="5" w:name="_Toc342599614"/>
-      <w:bookmarkStart w:id="6" w:name="_Toc342600705"/>
-      <w:bookmarkStart w:id="7" w:name="_Toc342982686"/>
-      <w:bookmarkStart w:id="8" w:name="_Toc375282530"/>
-      <w:bookmarkStart w:id="9" w:name="_Toc375283066"/>
-      <w:bookmarkStart w:id="10" w:name="_Toc375283473"/>
-      <w:bookmarkStart w:id="11" w:name="_Toc375299163"/>
-      <w:bookmarkStart w:id="12" w:name="_Toc375360208"/>
-      <w:bookmarkStart w:id="13" w:name="_Toc405300923"/>
-      <w:bookmarkStart w:id="14" w:name="_Toc405302067"/>
-      <w:bookmarkStart w:id="15" w:name="_Toc406006794"/>
-      <w:bookmarkStart w:id="16" w:name="_Toc406055599"/>
-      <w:bookmarkStart w:id="17" w:name="_Toc406086883"/>
-      <w:bookmarkStart w:id="18" w:name="_Toc406087373"/>
-      <w:bookmarkStart w:id="19" w:name="_Toc406242716"/>
-      <w:bookmarkStart w:id="20" w:name="_Toc406242842"/>
-      <w:bookmarkStart w:id="21" w:name="_Toc406250412"/>
-    </w:p>
-    <w:p>
-      <w:pPr>
-        <w:pStyle w:val="af1"/>
-        <w:ind w:left="562"/>
-        <w:outlineLvl w:val="9"/>
-        <w:rPr>
-          <w:b/>
-        </w:rPr>
-      </w:pPr>
-      <w:bookmarkStart w:id="22" w:name="_Toc407349623"/>
-      <w:bookmarkStart w:id="23" w:name="_Toc451287504"/>
-      <w:bookmarkStart w:id="24" w:name="_Toc451457078"/>
-      <w:bookmarkStart w:id="25" w:name="_Toc451708486"/>
-      <w:bookmarkStart w:id="26" w:name="_Toc451710967"/>
-      <w:bookmarkEnd w:id="1"/>
-      <w:bookmarkEnd w:id="2"/>
-      <w:bookmarkEnd w:id="3"/>
-      <w:bookmarkEnd w:id="4"/>
-      <w:bookmarkEnd w:id="5"/>
-      <w:bookmarkEnd w:id="6"/>
-      <w:bookmarkEnd w:id="7"/>
-      <w:bookmarkEnd w:id="8"/>
-      <w:bookmarkEnd w:id="9"/>
-      <w:bookmarkEnd w:id="10"/>
-      <w:bookmarkEnd w:id="11"/>
-      <w:bookmarkEnd w:id="12"/>
-      <w:bookmarkEnd w:id="13"/>
-      <w:bookmarkEnd w:id="14"/>
-      <w:bookmarkEnd w:id="15"/>
-      <w:bookmarkEnd w:id="16"/>
-      <w:bookmarkEnd w:id="17"/>
-      <w:bookmarkEnd w:id="18"/>
-      <w:bookmarkEnd w:id="19"/>
-      <w:bookmarkEnd w:id="20"/>
-      <w:bookmarkEnd w:id="21"/>
-      <w:r>
-        <w:rPr>
-          <w:b/>
-        </w:rPr>
-        <w:t>АННОТАЦИЯ</w:t>
-      </w:r>
-      <w:bookmarkEnd w:id="22"/>
-      <w:bookmarkEnd w:id="23"/>
-      <w:bookmarkEnd w:id="24"/>
-      <w:bookmarkEnd w:id="25"/>
-      <w:bookmarkEnd w:id="26"/>
-    </w:p>
-    <w:p>
-      <w:pPr>
-        <w:spacing w:line="360" w:lineRule="exact"/>
-        <w:ind w:firstLine="562"/>
-        <w:rPr>
-          <w:szCs w:val="28"/>
-        </w:rPr>
-      </w:pPr>
-      <w:r>
-        <w:rPr>
-          <w:szCs w:val="28"/>
-        </w:rPr>
-        <w:t>Ватолин</w:t>
-      </w:r>
-      <w:r>
-        <w:rPr>
-          <w:szCs w:val="28"/>
-        </w:rPr>
-        <w:t xml:space="preserve"> </w:t>
-      </w:r>
-      <w:r>
-        <w:rPr>
-          <w:szCs w:val="28"/>
-        </w:rPr>
-        <w:t>Р</w:t>
-      </w:r>
-      <w:r>
-        <w:rPr>
-          <w:szCs w:val="28"/>
-        </w:rPr>
-        <w:t>.</w:t>
-      </w:r>
-      <w:r>
-        <w:rPr>
-          <w:szCs w:val="28"/>
-        </w:rPr>
-        <w:t>П</w:t>
-      </w:r>
-      <w:r>
-        <w:rPr>
-          <w:szCs w:val="28"/>
-        </w:rPr>
-        <w:t xml:space="preserve">. </w:t>
-      </w:r>
-      <w:r>
-        <w:rPr>
-          <w:szCs w:val="28"/>
-        </w:rPr>
-        <w:t>Компьютерный модуль контроля системы веб-служб на базе распределенных вычислений</w:t>
-      </w:r>
-      <w:r>
-        <w:rPr>
-          <w:szCs w:val="28"/>
-        </w:rPr>
-        <w:t xml:space="preserve">: </w:t>
-      </w:r>
-      <w:r>
-        <w:rPr>
-          <w:szCs w:val="28"/>
-        </w:rPr>
-        <w:t>Дипломная работа</w:t>
-      </w:r>
-      <w:r>
-        <w:rPr>
-          <w:szCs w:val="28"/>
-        </w:rPr>
-        <w:t xml:space="preserve"> / Минск: БГУ, 201</w:t>
-      </w:r>
-      <w:r>
-        <w:rPr>
-          <w:szCs w:val="28"/>
-        </w:rPr>
-        <w:t>7</w:t>
-      </w:r>
-      <w:r>
-        <w:rPr>
-          <w:szCs w:val="28"/>
-        </w:rPr>
-        <w:t>. –</w:t>
-      </w:r>
-      <w:r>
-        <w:rPr>
-          <w:color w:val="FF0000"/>
-          <w:szCs w:val="28"/>
-        </w:rPr>
-        <w:t xml:space="preserve"> </w:t>
-      </w:r>
-      <w:r>
-        <w:rPr>
-          <w:szCs w:val="28"/>
-        </w:rPr>
-        <w:t>40</w:t>
-      </w:r>
-      <w:r>
-        <w:rPr>
-          <w:szCs w:val="28"/>
-        </w:rPr>
-        <w:t xml:space="preserve"> с.</w:t>
-      </w:r>
-    </w:p>
-    <w:p>
-      <w:pPr>
-        <w:spacing w:line="360" w:lineRule="exact"/>
-        <w:ind w:firstLine="720"/>
-        <w:rPr>
-          <w:szCs w:val="28"/>
-        </w:rPr>
-      </w:pPr>
-      <w:r>
-        <w:rPr>
-          <w:szCs w:val="28"/>
-        </w:rPr>
-        <w:t xml:space="preserve">Рассматривается задача </w:t>
-      </w:r>
-      <w:r>
-        <w:rPr>
-          <w:szCs w:val="28"/>
-        </w:rPr>
-        <w:t>реализации</w:t>
-      </w:r>
-      <w:r>
-        <w:rPr>
-          <w:szCs w:val="28"/>
-        </w:rPr>
-        <w:t xml:space="preserve"> высоконагруженного модуля для контроля поступающих прогнозов от погодных веб-служб с использованием </w:t>
-      </w:r>
-      <w:proofErr w:type="spellStart"/>
-      <w:r>
-        <w:rPr>
-          <w:szCs w:val="28"/>
-        </w:rPr>
-        <w:t>фреймворка</w:t>
-      </w:r>
-      <w:proofErr w:type="spellEnd"/>
-      <w:r>
-        <w:rPr>
-          <w:szCs w:val="28"/>
-        </w:rPr>
-        <w:t xml:space="preserve"> </w:t>
-      </w:r>
-      <w:proofErr w:type="spellStart"/>
-      <w:r>
-        <w:rPr>
-          <w:szCs w:val="28"/>
-        </w:rPr>
-        <w:t>Apache</w:t>
-      </w:r>
-      <w:proofErr w:type="spellEnd"/>
-      <w:r>
-        <w:rPr>
-          <w:szCs w:val="28"/>
-        </w:rPr>
-        <w:t xml:space="preserve"> </w:t>
-      </w:r>
-      <w:proofErr w:type="spellStart"/>
-      <w:r>
-        <w:rPr>
-          <w:szCs w:val="28"/>
-        </w:rPr>
-        <w:t>Storm</w:t>
-      </w:r>
-      <w:proofErr w:type="spellEnd"/>
-      <w:r>
-        <w:rPr>
-          <w:szCs w:val="28"/>
-        </w:rPr>
-        <w:t>.</w:t>
-      </w:r>
-    </w:p>
-    <w:p>
-      <w:pPr>
-        <w:spacing w:line="360" w:lineRule="exact"/>
-        <w:jc w:val="center"/>
-        <w:rPr>
-          <w:szCs w:val="28"/>
-        </w:rPr>
-      </w:pPr>
-    </w:p>
-    <w:p>
-      <w:pPr>
-        <w:spacing w:after="360" w:line="360" w:lineRule="exact"/>
-        <w:jc w:val="center"/>
-        <w:rPr>
-          <w:b/>
-          <w:sz w:val="32"/>
-          <w:szCs w:val="28"/>
-          <w:lang w:val="be-BY"/>
-        </w:rPr>
-      </w:pPr>
-      <w:r>
-        <w:rPr>
-          <w:b/>
-          <w:sz w:val="32"/>
-          <w:szCs w:val="28"/>
-          <w:lang w:val="be-BY"/>
-        </w:rPr>
-        <w:t>АНАТАЦЫЯ</w:t>
-      </w:r>
-    </w:p>
-    <w:p>
-      <w:pPr>
-        <w:spacing w:line="360" w:lineRule="exact"/>
-        <w:ind w:firstLine="720"/>
-        <w:rPr>
-          <w:szCs w:val="28"/>
-          <w:lang w:val="be-BY"/>
-        </w:rPr>
-      </w:pPr>
-      <w:r>
-        <w:rPr>
-          <w:szCs w:val="28"/>
-          <w:lang w:val="be-BY"/>
-        </w:rPr>
-        <w:t>Ватол</w:t>
-      </w:r>
-      <w:proofErr w:type="spellStart"/>
-      <w:r>
-        <w:rPr>
-          <w:szCs w:val="28"/>
-          <w:lang w:val="en-US"/>
-        </w:rPr>
-        <w:t>i</w:t>
-      </w:r>
-      <w:proofErr w:type="spellEnd"/>
-      <w:r>
-        <w:rPr>
-          <w:szCs w:val="28"/>
-          <w:lang w:val="be-BY"/>
-        </w:rPr>
-        <w:t>н Р.П.</w:t>
-      </w:r>
-      <w:r>
-        <w:rPr>
-          <w:szCs w:val="28"/>
-          <w:lang w:val="be-BY"/>
-        </w:rPr>
-        <w:t xml:space="preserve"> </w:t>
-      </w:r>
-      <w:r>
-        <w:rPr>
-          <w:szCs w:val="28"/>
-          <w:lang w:val="be-BY"/>
-        </w:rPr>
-        <w:t>Кампэютэрны модуль кантролю с</w:t>
-      </w:r>
-      <w:proofErr w:type="spellStart"/>
-      <w:r>
-        <w:rPr>
-          <w:szCs w:val="28"/>
-          <w:lang w:val="en-US"/>
-        </w:rPr>
-        <w:t>i</w:t>
-      </w:r>
-      <w:proofErr w:type="spellEnd"/>
-      <w:r>
-        <w:rPr>
-          <w:szCs w:val="28"/>
-          <w:lang w:val="be-BY"/>
-        </w:rPr>
-        <w:t>стэмы вэб-служба</w:t>
-      </w:r>
-      <w:r>
-        <w:rPr>
-          <w:szCs w:val="28"/>
-          <w:lang w:val="be-BY"/>
-        </w:rPr>
-        <w:t>ў</w:t>
-      </w:r>
-      <w:r>
-        <w:rPr>
-          <w:szCs w:val="28"/>
-          <w:lang w:val="be-BY"/>
-        </w:rPr>
-        <w:t xml:space="preserve"> на базе размеркаваных выл</w:t>
-      </w:r>
-      <w:proofErr w:type="spellStart"/>
-      <w:r>
-        <w:rPr>
-          <w:szCs w:val="28"/>
-          <w:lang w:val="en-US"/>
-        </w:rPr>
-        <w:t>i</w:t>
-      </w:r>
-      <w:proofErr w:type="spellEnd"/>
-      <w:r>
-        <w:rPr>
-          <w:szCs w:val="28"/>
-          <w:lang w:val="be-BY"/>
-        </w:rPr>
-        <w:t>чэння</w:t>
-      </w:r>
-      <w:r>
-        <w:rPr>
-          <w:szCs w:val="28"/>
-          <w:lang w:val="be-BY"/>
-        </w:rPr>
-        <w:t>ў</w:t>
-      </w:r>
-      <w:r>
-        <w:rPr>
-          <w:szCs w:val="28"/>
-          <w:lang w:val="be-BY"/>
-        </w:rPr>
-        <w:t xml:space="preserve">: </w:t>
-      </w:r>
-      <w:r>
-        <w:rPr>
-          <w:szCs w:val="28"/>
-          <w:lang w:val="be-BY"/>
-        </w:rPr>
-        <w:t>Дыпломная праца</w:t>
-      </w:r>
-      <w:r>
-        <w:rPr>
-          <w:szCs w:val="28"/>
-          <w:lang w:val="be-BY"/>
-        </w:rPr>
-        <w:t xml:space="preserve"> </w:t>
-      </w:r>
-      <w:r>
-        <w:rPr>
-          <w:szCs w:val="28"/>
-          <w:lang w:val="be-BY"/>
-        </w:rPr>
-        <w:t>/ Мінск: БДУ, 201</w:t>
-      </w:r>
-      <w:r>
-        <w:rPr>
-          <w:szCs w:val="28"/>
-          <w:lang w:val="be-BY"/>
-        </w:rPr>
-        <w:t>7</w:t>
-      </w:r>
-      <w:r>
-        <w:rPr>
-          <w:szCs w:val="28"/>
-          <w:lang w:val="be-BY"/>
-        </w:rPr>
-        <w:t>. – 40</w:t>
-      </w:r>
-      <w:r>
-        <w:rPr>
-          <w:szCs w:val="28"/>
-          <w:lang w:val="be-BY"/>
-        </w:rPr>
-        <w:t>с.</w:t>
-      </w:r>
-    </w:p>
-    <w:p>
-      <w:pPr>
-        <w:spacing w:line="360" w:lineRule="exact"/>
-        <w:ind w:firstLine="720"/>
-        <w:rPr>
-          <w:szCs w:val="28"/>
-          <w:lang w:val="be-BY"/>
-        </w:rPr>
-      </w:pPr>
-      <w:r>
-        <w:rPr>
-          <w:szCs w:val="28"/>
-          <w:lang w:val="be-BY"/>
-        </w:rPr>
-        <w:t xml:space="preserve">Разглядаецца </w:t>
-      </w:r>
-      <w:r>
-        <w:rPr>
-          <w:szCs w:val="28"/>
-          <w:lang w:val="be-BY"/>
-        </w:rPr>
-        <w:t>зад</w:t>
-      </w:r>
-      <w:r>
-        <w:rPr>
-          <w:szCs w:val="28"/>
-          <w:lang w:val="be-BY"/>
-        </w:rPr>
-        <w:t>ача рэалізацыі высака</w:t>
-      </w:r>
-      <w:r>
-        <w:rPr>
-          <w:szCs w:val="28"/>
-          <w:lang w:val="be-BY"/>
-        </w:rPr>
-        <w:t>нагруженнава</w:t>
-      </w:r>
-      <w:r>
-        <w:rPr>
-          <w:szCs w:val="28"/>
-          <w:lang w:val="be-BY"/>
-        </w:rPr>
-        <w:t xml:space="preserve"> модуля</w:t>
-      </w:r>
-      <w:r>
-        <w:rPr>
-          <w:szCs w:val="28"/>
-          <w:lang w:val="be-BY"/>
-        </w:rPr>
-        <w:t xml:space="preserve"> для кантролю </w:t>
-      </w:r>
-      <w:r>
-        <w:rPr>
-          <w:szCs w:val="28"/>
-          <w:lang w:val="be-BY"/>
-        </w:rPr>
-        <w:t>метэаралагічных</w:t>
-      </w:r>
-      <w:r>
-        <w:rPr>
-          <w:szCs w:val="28"/>
-          <w:lang w:val="be-BY"/>
-        </w:rPr>
-        <w:t xml:space="preserve"> </w:t>
-      </w:r>
-      <w:r>
-        <w:rPr>
-          <w:szCs w:val="28"/>
-          <w:lang w:val="be-BY"/>
-        </w:rPr>
-        <w:t>прагнозаў ад вэб-службаў з выкарыстаннем фреймворка Apache Storm.</w:t>
-      </w:r>
-    </w:p>
-    <w:p>
-      <w:pPr>
-        <w:spacing w:line="360" w:lineRule="exact"/>
-        <w:jc w:val="center"/>
-        <w:rPr>
-          <w:szCs w:val="28"/>
-          <w:lang w:val="be-BY"/>
-        </w:rPr>
-      </w:pPr>
-    </w:p>
-    <w:p>
-      <w:pPr>
-        <w:spacing w:after="360" w:line="360" w:lineRule="exact"/>
-        <w:jc w:val="center"/>
-        <w:rPr>
-          <w:b/>
-          <w:sz w:val="32"/>
-          <w:szCs w:val="28"/>
-          <w:lang w:val="be-BY"/>
-        </w:rPr>
-      </w:pPr>
-      <w:r>
-        <w:rPr>
-          <w:b/>
-          <w:sz w:val="32"/>
-          <w:szCs w:val="28"/>
-          <w:lang w:val="be-BY"/>
-        </w:rPr>
-        <w:t>ANNOTATION</w:t>
-      </w:r>
-    </w:p>
-    <w:p>
-      <w:pPr>
-        <w:spacing w:line="360" w:lineRule="exact"/>
-        <w:ind w:firstLine="720"/>
-        <w:rPr>
-          <w:szCs w:val="28"/>
-          <w:lang w:val="en-US"/>
-        </w:rPr>
-      </w:pPr>
-      <w:r>
-        <w:rPr>
-          <w:szCs w:val="28"/>
-          <w:lang w:val="en-US"/>
-        </w:rPr>
-        <w:t>Vatolin</w:t>
-      </w:r>
-      <w:r>
-        <w:rPr>
-          <w:szCs w:val="28"/>
-          <w:lang w:val="be-BY"/>
-        </w:rPr>
-        <w:t xml:space="preserve"> </w:t>
-      </w:r>
-      <w:r>
-        <w:rPr>
-          <w:szCs w:val="28"/>
-          <w:lang w:val="en-US"/>
-        </w:rPr>
-        <w:t>R</w:t>
-      </w:r>
-      <w:r>
-        <w:rPr>
-          <w:szCs w:val="28"/>
-          <w:lang w:val="be-BY"/>
-        </w:rPr>
-        <w:t>.</w:t>
-      </w:r>
-      <w:r>
-        <w:rPr>
-          <w:szCs w:val="28"/>
-          <w:lang w:val="en-US"/>
-        </w:rPr>
-        <w:t>P</w:t>
-      </w:r>
-      <w:r>
-        <w:rPr>
-          <w:szCs w:val="28"/>
-          <w:lang w:val="be-BY"/>
-        </w:rPr>
-        <w:t xml:space="preserve">. </w:t>
-      </w:r>
-      <w:r>
-        <w:rPr>
-          <w:szCs w:val="28"/>
-          <w:lang w:val="be-BY"/>
-        </w:rPr>
-        <w:t>Application for data flow control of weather web-services based on distributed calculations</w:t>
-      </w:r>
-      <w:r>
-        <w:rPr>
-          <w:szCs w:val="28"/>
-          <w:lang w:val="en-US"/>
-        </w:rPr>
-        <w:t xml:space="preserve">: </w:t>
-      </w:r>
-      <w:r>
-        <w:rPr>
-          <w:szCs w:val="28"/>
-          <w:lang w:val="en-US"/>
-        </w:rPr>
-        <w:t>Graduate work</w:t>
-      </w:r>
-      <w:r>
-        <w:rPr>
-          <w:szCs w:val="28"/>
-          <w:lang w:val="en-US"/>
-        </w:rPr>
-        <w:t>/ Minsk: BSU, 2017</w:t>
-      </w:r>
-      <w:r>
-        <w:rPr>
-          <w:szCs w:val="28"/>
-          <w:lang w:val="en-US"/>
-        </w:rPr>
-        <w:t xml:space="preserve">. – </w:t>
-      </w:r>
-      <w:r>
-        <w:rPr>
-          <w:szCs w:val="28"/>
-          <w:lang w:val="en-US"/>
-        </w:rPr>
-        <w:t>40</w:t>
-      </w:r>
-      <w:r>
-        <w:rPr>
-          <w:szCs w:val="28"/>
-          <w:lang w:val="en-US"/>
-        </w:rPr>
-        <w:t xml:space="preserve"> </w:t>
-      </w:r>
-      <w:r>
-        <w:rPr>
-          <w:szCs w:val="28"/>
-          <w:lang w:val="en-US"/>
-        </w:rPr>
-        <w:t>p.</w:t>
-      </w:r>
-    </w:p>
-    <w:p>
-      <w:pPr>
-        <w:spacing w:line="360" w:lineRule="exact"/>
-        <w:ind w:firstLine="720"/>
-        <w:rPr>
-          <w:szCs w:val="28"/>
-          <w:lang w:val="en-US"/>
-        </w:rPr>
-      </w:pPr>
-      <w:r>
-        <w:rPr>
-          <w:szCs w:val="28"/>
-          <w:lang w:val="en-US"/>
-        </w:rPr>
-        <w:t>T</w:t>
-      </w:r>
-      <w:r>
-        <w:rPr>
-          <w:szCs w:val="28"/>
-          <w:lang w:val="en-US"/>
-        </w:rPr>
-        <w:t xml:space="preserve">he problem </w:t>
-      </w:r>
-      <w:r>
-        <w:rPr>
-          <w:szCs w:val="28"/>
-          <w:lang w:val="en-US"/>
-        </w:rPr>
-        <w:t xml:space="preserve">is being </w:t>
-      </w:r>
-      <w:r>
-        <w:rPr>
-          <w:szCs w:val="28"/>
-          <w:lang w:val="en-US"/>
-        </w:rPr>
-        <w:t xml:space="preserve">considered </w:t>
-      </w:r>
-      <w:r>
-        <w:rPr>
-          <w:szCs w:val="28"/>
-          <w:lang w:val="en-US"/>
-        </w:rPr>
-        <w:t xml:space="preserve">based on </w:t>
-      </w:r>
-      <w:r>
-        <w:rPr>
-          <w:szCs w:val="28"/>
-          <w:lang w:val="en-US"/>
-        </w:rPr>
-        <w:t xml:space="preserve">implementation of </w:t>
-      </w:r>
-      <w:r>
-        <w:rPr>
-          <w:szCs w:val="28"/>
-          <w:lang w:val="en-US"/>
-        </w:rPr>
-        <w:t>highly loaded module for monitoring incoming forecasts from weather services using the Apache Storm framework</w:t>
-      </w:r>
-      <w:r>
-        <w:rPr>
-          <w:szCs w:val="28"/>
-          <w:lang w:val="en-US"/>
-        </w:rPr>
-        <w:t>.</w:t>
-      </w:r>
-    </w:p>
-    <w:p>
-      <w:pPr>
-        <w:jc w:val="center"/>
-        <w:rPr>
-          <w:szCs w:val="28"/>
-          <w:lang w:val="en-US"/>
-        </w:rPr>
-      </w:pPr>
-    </w:p>
-    <w:p>
-      <w:pPr>
-        <w:jc w:val="center"/>
-        <w:rPr>
-          <w:szCs w:val="28"/>
-          <w:lang w:val="en-US"/>
-        </w:rPr>
-      </w:pPr>
-    </w:p>
-    <w:p>
-      <w:pPr>
-        <w:jc w:val="center"/>
-        <w:rPr>
-          <w:szCs w:val="28"/>
-          <w:lang w:val="en-US"/>
-        </w:rPr>
-      </w:pPr>
-    </w:p>
-    <w:p>
-      <w:pPr>
-        <w:jc w:val="center"/>
-        <w:rPr>
-          <w:szCs w:val="28"/>
-          <w:lang w:val="en-US"/>
-        </w:rPr>
-      </w:pPr>
-    </w:p>
-    <w:p>
-      <w:pPr>
-        <w:jc w:val="center"/>
-        <w:rPr>
-          <w:szCs w:val="28"/>
-          <w:lang w:val="en-US"/>
-        </w:rPr>
-      </w:pPr>
-    </w:p>
-    <w:p>
-      <w:pPr>
-        <w:jc w:val="center"/>
-        <w:rPr>
-          <w:szCs w:val="28"/>
-          <w:lang w:val="en-US"/>
-        </w:rPr>
-      </w:pPr>
-    </w:p>
-    <w:p>
-      <w:pPr>
-        <w:jc w:val="center"/>
-        <w:rPr>
-          <w:szCs w:val="28"/>
-          <w:lang w:val="en-US"/>
-        </w:rPr>
-      </w:pPr>
-    </w:p>
-    <w:p>
-      <w:pPr>
-        <w:jc w:val="center"/>
-        <w:rPr>
-          <w:szCs w:val="28"/>
-          <w:lang w:val="en-US"/>
-        </w:rPr>
-      </w:pPr>
-    </w:p>
-    <w:p>
-      <w:pPr>
-        <w:jc w:val="center"/>
-        <w:rPr>
-          <w:szCs w:val="28"/>
-          <w:lang w:val="en-US"/>
-        </w:rPr>
-      </w:pPr>
-    </w:p>
-    <w:p>
-      <w:pPr>
-        <w:jc w:val="center"/>
-        <w:rPr>
-          <w:szCs w:val="28"/>
-          <w:lang w:val="en-US"/>
-        </w:rPr>
-      </w:pPr>
-    </w:p>
-    <w:p>
-      <w:pPr>
-        <w:jc w:val="center"/>
-        <w:rPr>
-          <w:szCs w:val="28"/>
-          <w:lang w:val="en-US"/>
-        </w:rPr>
-      </w:pPr>
-    </w:p>
-    <w:p>
-      <w:pPr>
-        <w:jc w:val="center"/>
-        <w:rPr>
-          <w:szCs w:val="28"/>
-          <w:lang w:val="en-US"/>
-        </w:rPr>
-      </w:pPr>
-    </w:p>
-    <w:p>
-      <w:pPr>
-        <w:jc w:val="center"/>
-        <w:rPr>
-          <w:szCs w:val="28"/>
-          <w:lang w:val="en-US"/>
-        </w:rPr>
-      </w:pPr>
-    </w:p>
-    <w:p>
-      <w:pPr>
-        <w:jc w:val="center"/>
-        <w:rPr>
-          <w:szCs w:val="28"/>
-          <w:lang w:val="en-US"/>
-        </w:rPr>
-      </w:pPr>
-    </w:p>
-    <w:p>
-      <w:pPr>
-        <w:jc w:val="center"/>
-        <w:rPr>
-          <w:szCs w:val="28"/>
-          <w:lang w:val="en-US"/>
-        </w:rPr>
-      </w:pPr>
     </w:p>
     <w:p>
       <w:pPr>
@@ -5057,9 +4219,9 @@
           <w:lang w:val="en-US"/>
         </w:rPr>
       </w:pPr>
-      <w:bookmarkStart w:id="27" w:name="_Toc451457080"/>
-      <w:bookmarkStart w:id="28" w:name="_Toc451708488"/>
-      <w:bookmarkStart w:id="29" w:name="_Toc451710969"/>
+      <w:bookmarkStart w:id="0" w:name="_Toc451457080"/>
+      <w:bookmarkStart w:id="1" w:name="_Toc451708488"/>
+      <w:bookmarkStart w:id="2" w:name="_Toc451710969"/>
       <w:r>
         <w:rPr>
           <w:b/>
@@ -5067,9 +4229,9 @@
         <w:lastRenderedPageBreak/>
         <w:t>ОГЛАВЛЕНИЕ</w:t>
       </w:r>
-      <w:bookmarkEnd w:id="27"/>
-      <w:bookmarkEnd w:id="28"/>
-      <w:bookmarkEnd w:id="29"/>
+      <w:bookmarkEnd w:id="0"/>
+      <w:bookmarkEnd w:id="1"/>
+      <w:bookmarkEnd w:id="2"/>
     </w:p>
     <w:p>
       <w:pPr>
@@ -6961,11 +6123,11 @@
           <w:szCs w:val="28"/>
         </w:rPr>
       </w:pPr>
-      <w:bookmarkStart w:id="30" w:name="_Toc356914454"/>
-      <w:bookmarkStart w:id="31" w:name="_Toc356914890"/>
-      <w:bookmarkStart w:id="32" w:name="_Toc356916288"/>
-      <w:bookmarkStart w:id="33" w:name="_Toc443589265"/>
-      <w:bookmarkStart w:id="34" w:name="_Toc483170505"/>
+      <w:bookmarkStart w:id="3" w:name="_Toc356914454"/>
+      <w:bookmarkStart w:id="4" w:name="_Toc356914890"/>
+      <w:bookmarkStart w:id="5" w:name="_Toc356916288"/>
+      <w:bookmarkStart w:id="6" w:name="_Toc443589265"/>
+      <w:bookmarkStart w:id="7" w:name="_Toc483170505"/>
       <w:r>
         <w:rPr>
           <w:rFonts w:ascii="Times New Roman" w:hAnsi="Times New Roman" w:cs="Times New Roman"/>
@@ -6977,11 +6139,11 @@
         <w:lastRenderedPageBreak/>
         <w:t>ВВЕДЕНИЕ</w:t>
       </w:r>
-      <w:bookmarkEnd w:id="30"/>
-      <w:bookmarkEnd w:id="31"/>
-      <w:bookmarkEnd w:id="32"/>
-      <w:bookmarkEnd w:id="33"/>
-      <w:bookmarkEnd w:id="34"/>
+      <w:bookmarkEnd w:id="3"/>
+      <w:bookmarkEnd w:id="4"/>
+      <w:bookmarkEnd w:id="5"/>
+      <w:bookmarkEnd w:id="6"/>
+      <w:bookmarkEnd w:id="7"/>
     </w:p>
     <w:p>
       <w:pPr>
@@ -7246,7 +6408,7 @@
           <w:b/>
         </w:rPr>
       </w:pPr>
-      <w:bookmarkStart w:id="35" w:name="_Toc483170506"/>
+      <w:bookmarkStart w:id="8" w:name="_Toc483170506"/>
       <w:r>
         <w:rPr>
           <w:b/>
@@ -7255,7 +6417,7 @@
         <w:lastRenderedPageBreak/>
         <w:t>JAVA</w:t>
       </w:r>
-      <w:bookmarkEnd w:id="35"/>
+      <w:bookmarkEnd w:id="8"/>
     </w:p>
     <w:p>
       <w:pPr>
@@ -7266,7 +6428,7 @@
           <w:b/>
         </w:rPr>
       </w:pPr>
-      <w:bookmarkStart w:id="36" w:name="_Toc483170507"/>
+      <w:bookmarkStart w:id="9" w:name="_Toc483170507"/>
       <w:r>
         <w:rPr>
           <w:b/>
@@ -7279,7 +6441,7 @@
         </w:rPr>
         <w:t>Введение</w:t>
       </w:r>
-      <w:bookmarkEnd w:id="36"/>
+      <w:bookmarkEnd w:id="9"/>
     </w:p>
     <w:p>
       <w:pPr>
@@ -7443,7 +6605,7 @@
           <w:b/>
         </w:rPr>
       </w:pPr>
-      <w:bookmarkStart w:id="37" w:name="_Toc483170508"/>
+      <w:bookmarkStart w:id="10" w:name="_Toc483170508"/>
       <w:r>
         <w:rPr>
           <w:b/>
@@ -7463,7 +6625,7 @@
         </w:rPr>
         <w:t>Java</w:t>
       </w:r>
-      <w:bookmarkEnd w:id="37"/>
+      <w:bookmarkEnd w:id="10"/>
     </w:p>
     <w:p>
       <w:pPr>
@@ -8419,7 +7581,15 @@
         <w:t>C</w:t>
       </w:r>
       <w:r>
-        <w:t xml:space="preserve"> ++. Легко начать писать код: по сравнению с метриками программы (подсчет классов, количество методов и т. д.) программа, написанная на языке программирования </w:t>
+        <w:t xml:space="preserve"> ++. Легко начать писать код: по сравнению с метриками программы (подсчет классов, количество методов и т. д.) программа, написанная на </w:t>
+      </w:r>
+      <w:bookmarkStart w:id="11" w:name="_GoBack"/>
+      <w:r>
+        <w:t>я</w:t>
+      </w:r>
+      <w:bookmarkEnd w:id="11"/>
+      <w:r>
+        <w:t xml:space="preserve">зыке программирования </w:t>
       </w:r>
       <w:r>
         <w:rPr>
@@ -8559,7 +7729,7 @@
           <w:b/>
         </w:rPr>
       </w:pPr>
-      <w:bookmarkStart w:id="38" w:name="_Toc483170509"/>
+      <w:bookmarkStart w:id="12" w:name="_Toc483170509"/>
       <w:r>
         <w:rPr>
           <w:b/>
@@ -8573,7 +7743,7 @@
         </w:rPr>
         <w:t>Платформа</w:t>
       </w:r>
-      <w:bookmarkEnd w:id="38"/>
+      <w:bookmarkEnd w:id="12"/>
     </w:p>
     <w:p>
       <w:pPr>
@@ -9198,7 +8368,7 @@
           <w:b/>
         </w:rPr>
       </w:pPr>
-      <w:bookmarkStart w:id="39" w:name="_Toc483170510"/>
+      <w:bookmarkStart w:id="13" w:name="_Toc483170510"/>
       <w:r>
         <w:rPr>
           <w:b/>
@@ -9220,7 +8390,7 @@
         </w:rPr>
         <w:t>FRAMEWORK</w:t>
       </w:r>
-      <w:bookmarkEnd w:id="39"/>
+      <w:bookmarkEnd w:id="13"/>
     </w:p>
     <w:p>
       <w:pPr>
@@ -9353,7 +8523,7 @@
           <w:szCs w:val="28"/>
         </w:rPr>
       </w:pPr>
-      <w:bookmarkStart w:id="40" w:name="_Toc483170511"/>
+      <w:bookmarkStart w:id="14" w:name="_Toc483170511"/>
       <w:r>
         <w:rPr>
           <w:rFonts w:ascii="Times New Roman" w:hAnsi="Times New Roman" w:cs="Times New Roman"/>
@@ -9385,7 +8555,7 @@
         </w:rPr>
         <w:t>фреймворка</w:t>
       </w:r>
-      <w:bookmarkEnd w:id="40"/>
+      <w:bookmarkEnd w:id="14"/>
       <w:proofErr w:type="spellEnd"/>
     </w:p>
     <w:p>
@@ -9578,7 +8748,7 @@
           <w:szCs w:val="28"/>
         </w:rPr>
       </w:pPr>
-      <w:bookmarkStart w:id="41" w:name="_Toc483170512"/>
+      <w:bookmarkStart w:id="15" w:name="_Toc483170512"/>
       <w:r>
         <w:rPr>
           <w:rFonts w:ascii="Times New Roman" w:hAnsi="Times New Roman" w:cs="Times New Roman"/>
@@ -9610,7 +8780,7 @@
         </w:rPr>
         <w:t>Storm</w:t>
       </w:r>
-      <w:bookmarkEnd w:id="41"/>
+      <w:bookmarkEnd w:id="15"/>
     </w:p>
     <w:p>
       <w:pPr>
@@ -10010,7 +9180,7 @@
           <w:b/>
         </w:rPr>
       </w:pPr>
-      <w:bookmarkStart w:id="42" w:name="_Toc483170513"/>
+      <w:bookmarkStart w:id="16" w:name="_Toc483170513"/>
       <w:r>
         <w:rPr>
           <w:b/>
@@ -10023,7 +9193,7 @@
         </w:rPr>
         <w:t>Сохранность данных</w:t>
       </w:r>
-      <w:bookmarkEnd w:id="42"/>
+      <w:bookmarkEnd w:id="16"/>
     </w:p>
     <w:p>
       <w:pPr>
@@ -11070,7 +10240,7 @@
           <w:szCs w:val="28"/>
         </w:rPr>
       </w:pPr>
-      <w:bookmarkStart w:id="43" w:name="_Toc483170514"/>
+      <w:bookmarkStart w:id="17" w:name="_Toc483170514"/>
       <w:r>
         <w:rPr>
           <w:rFonts w:ascii="Times New Roman" w:hAnsi="Times New Roman" w:cs="Times New Roman"/>
@@ -11102,7 +10272,7 @@
         </w:rPr>
         <w:t>Storm</w:t>
       </w:r>
-      <w:bookmarkEnd w:id="43"/>
+      <w:bookmarkEnd w:id="17"/>
     </w:p>
     <w:p>
       <w:pPr>
@@ -11717,7 +10887,7 @@
           <w:b/>
         </w:rPr>
       </w:pPr>
-      <w:bookmarkStart w:id="44" w:name="_Toc483170515"/>
+      <w:bookmarkStart w:id="18" w:name="_Toc483170515"/>
       <w:r>
         <w:rPr>
           <w:b/>
@@ -11725,7 +10895,7 @@
         <w:lastRenderedPageBreak/>
         <w:t>EHCACHE</w:t>
       </w:r>
-      <w:bookmarkEnd w:id="44"/>
+      <w:bookmarkEnd w:id="18"/>
     </w:p>
     <w:p>
       <w:pPr>
@@ -11736,7 +10906,7 @@
           <w:b/>
         </w:rPr>
       </w:pPr>
-      <w:bookmarkStart w:id="45" w:name="_Toc483170516"/>
+      <w:bookmarkStart w:id="19" w:name="_Toc483170516"/>
       <w:r>
         <w:rPr>
           <w:b/>
@@ -11757,7 +10927,7 @@
         </w:rPr>
         <w:t>Ehcache</w:t>
       </w:r>
-      <w:bookmarkEnd w:id="45"/>
+      <w:bookmarkEnd w:id="19"/>
       <w:proofErr w:type="spellEnd"/>
     </w:p>
     <w:p>
@@ -11955,7 +11125,7 @@
           <w:b/>
         </w:rPr>
       </w:pPr>
-      <w:bookmarkStart w:id="46" w:name="_Toc483170517"/>
+      <w:bookmarkStart w:id="20" w:name="_Toc483170517"/>
       <w:r>
         <w:rPr>
           <w:b/>
@@ -11968,7 +11138,7 @@
         </w:rPr>
         <w:t>Терминология</w:t>
       </w:r>
-      <w:bookmarkEnd w:id="46"/>
+      <w:bookmarkEnd w:id="20"/>
     </w:p>
     <w:p>
       <w:pPr>
@@ -12603,7 +11773,7 @@
           <w:b/>
         </w:rPr>
       </w:pPr>
-      <w:bookmarkStart w:id="47" w:name="_Toc483170518"/>
+      <w:bookmarkStart w:id="21" w:name="_Toc483170518"/>
       <w:r>
         <w:rPr>
           <w:b/>
@@ -12616,7 +11786,7 @@
         </w:rPr>
         <w:t>Уровни хранения данных</w:t>
       </w:r>
-      <w:bookmarkEnd w:id="47"/>
+      <w:bookmarkEnd w:id="21"/>
     </w:p>
     <w:p>
       <w:pPr>
@@ -13199,7 +12369,7 @@
           <w:b/>
         </w:rPr>
       </w:pPr>
-      <w:bookmarkStart w:id="48" w:name="_Toc483170519"/>
+      <w:bookmarkStart w:id="22" w:name="_Toc483170519"/>
       <w:r>
         <w:rPr>
           <w:b/>
@@ -13213,7 +12383,7 @@
         </w:rPr>
         <w:t>Улучшения производительности</w:t>
       </w:r>
-      <w:bookmarkEnd w:id="48"/>
+      <w:bookmarkEnd w:id="22"/>
     </w:p>
     <w:p>
       <w:pPr>
@@ -13565,7 +12735,7 @@
           <w:b/>
         </w:rPr>
       </w:pPr>
-      <w:bookmarkStart w:id="49" w:name="_Toc483170520"/>
+      <w:bookmarkStart w:id="23" w:name="_Toc483170520"/>
       <w:r>
         <w:rPr>
           <w:rFonts w:cs="Times New Roman"/>
@@ -13581,7 +12751,7 @@
         </w:rPr>
         <w:t xml:space="preserve"> ПОСТАВЛЕННОЙ ЗАДАЧИ</w:t>
       </w:r>
-      <w:bookmarkEnd w:id="49"/>
+      <w:bookmarkEnd w:id="23"/>
     </w:p>
     <w:p>
       <w:pPr>
@@ -13596,7 +12766,7 @@
           <w:szCs w:val="28"/>
         </w:rPr>
       </w:pPr>
-      <w:bookmarkStart w:id="50" w:name="_Toc483170521"/>
+      <w:bookmarkStart w:id="24" w:name="_Toc483170521"/>
       <w:r>
         <w:rPr>
           <w:rFonts w:ascii="Times New Roman" w:hAnsi="Times New Roman" w:cs="Times New Roman"/>
@@ -13627,7 +12797,7 @@
         </w:rPr>
         <w:t>Анализ доступных погодных веб-служб</w:t>
       </w:r>
-      <w:bookmarkEnd w:id="50"/>
+      <w:bookmarkEnd w:id="24"/>
     </w:p>
     <w:p>
       <w:pPr>
@@ -15565,7 +14735,7 @@
           <w:szCs w:val="28"/>
         </w:rPr>
       </w:pPr>
-      <w:bookmarkStart w:id="51" w:name="_Toc483170522"/>
+      <w:bookmarkStart w:id="25" w:name="_Toc483170522"/>
       <w:r>
         <w:rPr>
           <w:rFonts w:cs="Times New Roman"/>
@@ -15590,7 +14760,7 @@
         </w:rPr>
         <w:t>Анализ спектра предоставляемых данных</w:t>
       </w:r>
-      <w:bookmarkEnd w:id="51"/>
+      <w:bookmarkEnd w:id="25"/>
     </w:p>
     <w:p>
       <w:pPr>
@@ -16492,7 +15662,7 @@
           <w:b/>
         </w:rPr>
       </w:pPr>
-      <w:bookmarkStart w:id="52" w:name="_Toc483170523"/>
+      <w:bookmarkStart w:id="26" w:name="_Toc483170523"/>
       <w:r>
         <w:rPr>
           <w:rFonts w:cs="Times New Roman"/>
@@ -16521,7 +15691,7 @@
         </w:rPr>
         <w:t>Локации и частота выполняемых измерений</w:t>
       </w:r>
-      <w:bookmarkEnd w:id="52"/>
+      <w:bookmarkEnd w:id="26"/>
     </w:p>
     <w:p>
       <w:pPr>
@@ -16762,7 +15932,7 @@
           <w:b/>
         </w:rPr>
       </w:pPr>
-      <w:bookmarkStart w:id="53" w:name="_Toc483170524"/>
+      <w:bookmarkStart w:id="27" w:name="_Toc483170524"/>
       <w:r>
         <w:rPr>
           <w:rFonts w:cs="Times New Roman"/>
@@ -16770,7 +15940,7 @@
         </w:rPr>
         <w:t>4.4 Оценивание точности прогнозов</w:t>
       </w:r>
-      <w:bookmarkEnd w:id="53"/>
+      <w:bookmarkEnd w:id="27"/>
     </w:p>
     <w:p>
       <w:pPr>
@@ -17263,7 +16433,7 @@
           <w:b/>
         </w:rPr>
       </w:pPr>
-      <w:bookmarkStart w:id="54" w:name="_Toc483170525"/>
+      <w:bookmarkStart w:id="28" w:name="_Toc483170525"/>
       <w:r>
         <w:rPr>
           <w:rFonts w:cs="Times New Roman"/>
@@ -17271,7 +16441,7 @@
         </w:rPr>
         <w:t>4.5 Предоставляемые отчеты</w:t>
       </w:r>
-      <w:bookmarkEnd w:id="54"/>
+      <w:bookmarkEnd w:id="28"/>
     </w:p>
     <w:p>
       <w:pPr>
@@ -18232,7 +17402,7 @@
           <w:b/>
         </w:rPr>
       </w:pPr>
-      <w:bookmarkStart w:id="55" w:name="_Toc483170526"/>
+      <w:bookmarkStart w:id="29" w:name="_Toc483170526"/>
       <w:r>
         <w:rPr>
           <w:rFonts w:cs="Times New Roman"/>
@@ -18241,7 +17411,7 @@
         <w:lastRenderedPageBreak/>
         <w:t>РЕЗУЛЬТАТЫ И АНАЛИЗ</w:t>
       </w:r>
-      <w:bookmarkEnd w:id="55"/>
+      <w:bookmarkEnd w:id="29"/>
     </w:p>
     <w:p>
       <w:pPr>
@@ -18253,7 +17423,7 @@
           <w:b/>
         </w:rPr>
       </w:pPr>
-      <w:bookmarkStart w:id="56" w:name="_Toc483170527"/>
+      <w:bookmarkStart w:id="30" w:name="_Toc483170527"/>
       <w:r>
         <w:rPr>
           <w:rFonts w:cs="Times New Roman"/>
@@ -18261,7 +17431,7 @@
         </w:rPr>
         <w:t>5.1 Рассмотрение полученных писем-отчетов</w:t>
       </w:r>
-      <w:bookmarkEnd w:id="56"/>
+      <w:bookmarkEnd w:id="30"/>
     </w:p>
     <w:p>
       <w:pPr>
@@ -19749,7 +18919,7 @@
           <w:b/>
         </w:rPr>
       </w:pPr>
-      <w:bookmarkStart w:id="57" w:name="_Toc483170528"/>
+      <w:bookmarkStart w:id="31" w:name="_Toc483170528"/>
       <w:r>
         <w:rPr>
           <w:rFonts w:cs="Times New Roman"/>
@@ -19758,7 +18928,7 @@
         <w:lastRenderedPageBreak/>
         <w:t>5.2 Рассмотрение веб-служб по локациям</w:t>
       </w:r>
-      <w:bookmarkEnd w:id="57"/>
+      <w:bookmarkEnd w:id="31"/>
     </w:p>
     <w:p>
       <w:pPr>
@@ -19969,7 +19139,7 @@
           <w:b/>
         </w:rPr>
       </w:pPr>
-      <w:bookmarkStart w:id="58" w:name="_Toc483170529"/>
+      <w:bookmarkStart w:id="32" w:name="_Toc483170529"/>
       <w:r>
         <w:rPr>
           <w:rFonts w:cs="Times New Roman"/>
@@ -19978,7 +19148,7 @@
         <w:lastRenderedPageBreak/>
         <w:t>ЗАКЛЮЧЕНИЕ</w:t>
       </w:r>
-      <w:bookmarkEnd w:id="58"/>
+      <w:bookmarkEnd w:id="32"/>
     </w:p>
     <w:p>
       <w:pPr>
@@ -20611,7 +19781,7 @@
           <w:b/>
         </w:rPr>
       </w:pPr>
-      <w:bookmarkStart w:id="59" w:name="_Toc483170530"/>
+      <w:bookmarkStart w:id="33" w:name="_Toc483170530"/>
       <w:r>
         <w:rPr>
           <w:rFonts w:cs="Times New Roman"/>
@@ -20620,7 +19790,7 @@
         <w:lastRenderedPageBreak/>
         <w:t>СПИСОК ИСПОЛЬЗОВАННЫХ ИСТОЧНИКОВ</w:t>
       </w:r>
-      <w:bookmarkEnd w:id="59"/>
+      <w:bookmarkEnd w:id="33"/>
     </w:p>
     <w:p>
       <w:pPr>
@@ -21346,7 +20516,7 @@
         <w:noProof/>
         <w:color w:val="000000" w:themeColor="text1"/>
       </w:rPr>
-      <w:t>21</w:t>
+      <w:t>39</w:t>
     </w:r>
     <w:r>
       <w:rPr>
@@ -26511,7 +25681,7 @@
 </file>
 
 <file path=customXml/itemProps1.xml><?xml version="1.0" encoding="utf-8"?>
-<ds:datastoreItem xmlns:ds="http://schemas.openxmlformats.org/officeDocument/2006/customXml" ds:itemID="{D73FB289-15D5-430E-8E1A-B70F3A06D950}">
+<ds:datastoreItem xmlns:ds="http://schemas.openxmlformats.org/officeDocument/2006/customXml" ds:itemID="{BC8DEEDE-A8EA-480E-81D3-42E25AF9140C}">
   <ds:schemaRefs>
     <ds:schemaRef ds:uri="http://schemas.openxmlformats.org/officeDocument/2006/bibliography"/>
   </ds:schemaRefs>

</xml_diff>

<commit_message>
diploma pages count raised
</commit_message>
<xml_diff>
--- a/docs/VatolinRP.docx
+++ b/docs/VatolinRP.docx
@@ -1712,7 +1712,19 @@
         <w:rPr>
           <w:szCs w:val="28"/>
         </w:rPr>
-        <w:t>мал.,</w:t>
+        <w:t>мал</w:t>
+      </w:r>
+      <w:r>
+        <w:rPr>
+          <w:szCs w:val="28"/>
+        </w:rPr>
+        <w:t>.</w:t>
+      </w:r>
+      <w:r>
+        <w:rPr>
+          <w:szCs w:val="28"/>
+        </w:rPr>
+        <w:t>,</w:t>
       </w:r>
       <w:proofErr w:type="gramEnd"/>
       <w:r>
@@ -5389,7 +5401,21 @@
                 <w:rStyle w:val="ac"/>
                 <w:rFonts w:cs="Times New Roman"/>
               </w:rPr>
-              <w:t>РЕАЛИЗАЦИЯ ПОСТАВЛЕННОЙ ЗАДАЧИ</w:t>
+              <w:t>РЕАЛИЗАЦИЯ ПОС</w:t>
+            </w:r>
+            <w:r>
+              <w:rPr>
+                <w:rStyle w:val="ac"/>
+                <w:rFonts w:cs="Times New Roman"/>
+              </w:rPr>
+              <w:t>Т</w:t>
+            </w:r>
+            <w:r>
+              <w:rPr>
+                <w:rStyle w:val="ac"/>
+                <w:rFonts w:cs="Times New Roman"/>
+              </w:rPr>
+              <w:t>АВЛЕННОЙ ЗАДАЧИ</w:t>
             </w:r>
             <w:r>
               <w:rPr>
@@ -6352,7 +6378,13 @@
         <w:t>ая была описана</w:t>
       </w:r>
       <w:r>
-        <w:t xml:space="preserve"> выше, но имеет ряд недостатков, которые я собираюсь исправить в своем решении.</w:t>
+        <w:t xml:space="preserve"> выше, но имеет ряд недостатков, которые </w:t>
+      </w:r>
+      <w:r>
+        <w:t>планируется исправить в данной работе</w:t>
+      </w:r>
+      <w:r>
+        <w:t>.</w:t>
       </w:r>
       <w:r>
         <w:t xml:space="preserve"> Од</w:t>
@@ -7846,15 +7878,7 @@
         <w:t xml:space="preserve"> состоит из двух компонент</w:t>
       </w:r>
       <w:r>
-        <w:t xml:space="preserve"> </w:t>
-      </w:r>
-      <w:proofErr w:type="gramStart"/>
-      <w:r>
-        <w:t>( рисунок</w:t>
-      </w:r>
-      <w:proofErr w:type="gramEnd"/>
-      <w:r>
-        <w:t xml:space="preserve"> 1.1) </w:t>
+        <w:t xml:space="preserve"> (рисунок 1.1)</w:t>
       </w:r>
       <w:r>
         <w:t xml:space="preserve">: виртуальная машина (JVM) и интерфейс прикладного программирования (API). Виртуальная машина </w:t>
@@ -7886,18 +7910,18 @@
     </w:p>
     <w:p/>
     <w:p>
-      <w:r>
-        <w:t xml:space="preserve">                                              </w:t>
-      </w:r>
+      <w:pPr>
+        <w:jc w:val="center"/>
+      </w:pPr>
       <w:r>
         <w:rPr>
           <w:noProof/>
           <w:lang w:eastAsia="ru-RU"/>
         </w:rPr>
         <w:drawing>
-          <wp:inline distT="0" distB="0" distL="0" distR="0" wp14:anchorId="1C4FE579" wp14:editId="085E846B">
-            <wp:extent cx="1828800" cy="1511300"/>
-            <wp:effectExtent l="0" t="0" r="0" b="12700"/>
+          <wp:inline distT="0" distB="0" distL="0" distR="0" wp14:anchorId="1C4FE579" wp14:editId="2AA36256">
+            <wp:extent cx="3051958" cy="2522104"/>
+            <wp:effectExtent l="0" t="0" r="0" b="0"/>
             <wp:docPr id="7" name="Picture 7" descr="javaus1.gif"/>
             <wp:cNvGraphicFramePr>
               <a:graphicFrameLocks xmlns:a="http://schemas.openxmlformats.org/drawingml/2006/main" noChangeAspect="1"/>
@@ -7927,7 +7951,7 @@
                   <pic:spPr bwMode="auto">
                     <a:xfrm>
                       <a:off x="0" y="0"/>
-                      <a:ext cx="1828800" cy="1511300"/>
+                      <a:ext cx="3080847" cy="2545978"/>
                     </a:xfrm>
                     <a:prstGeom prst="rect">
                       <a:avLst/>
@@ -8058,7 +8082,11 @@
       </w:r>
       <w:proofErr w:type="spellEnd"/>
       <w:r>
-        <w:t xml:space="preserve"> содержит байт-код, который в дальнейшем будет выполнен с помощью виртуальной машины </w:t>
+        <w:t xml:space="preserve"> содержит байт-код, который в дальнейшем будет выполнен с помощью </w:t>
+      </w:r>
+      <w:r>
+        <w:lastRenderedPageBreak/>
+        <w:t xml:space="preserve">виртуальной машины </w:t>
       </w:r>
       <w:proofErr w:type="spellStart"/>
       <w:r>
@@ -8095,10 +8123,9 @@
           <w:noProof/>
           <w:lang w:eastAsia="ru-RU"/>
         </w:rPr>
-        <w:lastRenderedPageBreak/>
         <w:drawing>
-          <wp:inline distT="0" distB="0" distL="0" distR="0" wp14:anchorId="5D0058BF" wp14:editId="6EAABE9B">
-            <wp:extent cx="6121400" cy="1193800"/>
+          <wp:inline distT="0" distB="0" distL="0" distR="0" wp14:anchorId="5D0058BF" wp14:editId="3AC6E159">
+            <wp:extent cx="6121400" cy="1757548"/>
             <wp:effectExtent l="0" t="0" r="0" b="0"/>
             <wp:docPr id="10" name="Picture 10" descr="g1.gif"/>
             <wp:cNvGraphicFramePr>
@@ -8129,7 +8156,7 @@
                   <pic:spPr bwMode="auto">
                     <a:xfrm>
                       <a:off x="0" y="0"/>
-                      <a:ext cx="6121400" cy="1193800"/>
+                      <a:ext cx="6154553" cy="1767067"/>
                     </a:xfrm>
                     <a:prstGeom prst="rect">
                       <a:avLst/>
@@ -8260,6 +8287,7 @@
     <w:p/>
     <w:p>
       <w:r>
+        <w:lastRenderedPageBreak/>
         <w:t xml:space="preserve">                                    </w:t>
       </w:r>
       <w:r>
@@ -8268,9 +8296,9 @@
           <w:lang w:eastAsia="ru-RU"/>
         </w:rPr>
         <w:drawing>
-          <wp:inline distT="0" distB="0" distL="0" distR="0" wp14:anchorId="3EF2C842" wp14:editId="30C62EE2">
-            <wp:extent cx="2807335" cy="3718077"/>
-            <wp:effectExtent l="0" t="0" r="12065" b="0"/>
+          <wp:inline distT="0" distB="0" distL="0" distR="0" wp14:anchorId="3EF2C842" wp14:editId="7220C20A">
+            <wp:extent cx="3348842" cy="4435257"/>
+            <wp:effectExtent l="0" t="0" r="4445" b="3810"/>
             <wp:docPr id="11" name="Picture 11" descr="helloWorld.gif"/>
             <wp:cNvGraphicFramePr>
               <a:graphicFrameLocks xmlns:a="http://schemas.openxmlformats.org/drawingml/2006/main" noChangeAspect="1"/>
@@ -8300,7 +8328,7 @@
                   <pic:spPr bwMode="auto">
                     <a:xfrm>
                       <a:off x="0" y="0"/>
-                      <a:ext cx="2817138" cy="3731061"/>
+                      <a:ext cx="3376623" cy="4472051"/>
                     </a:xfrm>
                     <a:prstGeom prst="rect">
                       <a:avLst/>
@@ -8385,6 +8413,55 @@
         <w:t>кода на различных системах</w:t>
       </w:r>
     </w:p>
+    <w:p>
+      <w:pPr>
+        <w:ind w:firstLine="720"/>
+      </w:pPr>
+      <w:r>
+        <w:t xml:space="preserve">На изображении выше довольно </w:t>
+      </w:r>
+      <w:r>
+        <w:t xml:space="preserve">доходчиво показано основное преимущество программ, написанных на </w:t>
+      </w:r>
+      <w:r>
+        <w:rPr>
+          <w:lang w:val="en-US"/>
+        </w:rPr>
+        <w:t>java</w:t>
+      </w:r>
+      <w:r>
+        <w:t xml:space="preserve">. </w:t>
+      </w:r>
+      <w:r>
+        <w:t xml:space="preserve">Именно </w:t>
+      </w:r>
+      <w:r>
+        <w:rPr>
+          <w:lang w:val="en-US"/>
+        </w:rPr>
+        <w:t>JVM</w:t>
+      </w:r>
+      <w:r>
+        <w:t xml:space="preserve">, </w:t>
+      </w:r>
+      <w:r>
+        <w:t xml:space="preserve">является тем слоем в данной схеме, который гарантирует работу приложений на различных операционных системах. </w:t>
+      </w:r>
+      <w:r>
+        <w:tab/>
+      </w:r>
+    </w:p>
+    <w:p/>
+    <w:p/>
+    <w:p/>
+    <w:p/>
+    <w:p/>
+    <w:p/>
+    <w:p/>
+    <w:p/>
+    <w:p/>
+    <w:p/>
+    <w:p/>
     <w:p/>
     <w:p/>
     <w:p>
@@ -11326,6 +11403,11 @@
       <w:pPr>
         <w:ind w:firstLine="706"/>
       </w:pPr>
+    </w:p>
+    <w:p>
+      <w:pPr>
+        <w:ind w:firstLine="706"/>
+      </w:pPr>
       <w:proofErr w:type="spellStart"/>
       <w:r>
         <w:rPr>
@@ -11372,6 +11454,11 @@
       <w:pPr>
         <w:ind w:firstLine="706"/>
       </w:pPr>
+    </w:p>
+    <w:p>
+      <w:pPr>
+        <w:ind w:firstLine="706"/>
+      </w:pPr>
       <w:proofErr w:type="spellStart"/>
       <w:r>
         <w:rPr>
@@ -11395,9 +11482,14 @@
       </w:r>
       <w:proofErr w:type="spellEnd"/>
       <w:r>
-        <w:t xml:space="preserve"> - когда элемент данных запрашивается из кэша и он не существует для данного ключа, то данный случай носит название “кэш промах“ (</w:t>
-      </w:r>
-      <w:proofErr w:type="spellStart"/>
+        <w:t xml:space="preserve"> - когда элемент данных запрашивается из кэша и он не существует для данного ключа, то данный случай носит название “кэш </w:t>
+      </w:r>
+      <w:proofErr w:type="gramStart"/>
+      <w:r>
+        <w:t>промах“ (</w:t>
+      </w:r>
+      <w:proofErr w:type="spellStart"/>
+      <w:proofErr w:type="gramEnd"/>
       <w:r>
         <w:t>cache</w:t>
       </w:r>
@@ -11418,6 +11510,11 @@
       <w:pPr>
         <w:ind w:firstLine="706"/>
       </w:pPr>
+    </w:p>
+    <w:p>
+      <w:pPr>
+        <w:ind w:firstLine="706"/>
+      </w:pPr>
       <w:proofErr w:type="spellStart"/>
       <w:r>
         <w:rPr>
@@ -11461,7 +11558,11 @@
         <w:t xml:space="preserve"> (SOR)</w:t>
       </w:r>
       <w:r>
-        <w:t xml:space="preserve"> - источник кэшированных данных. Кэш действует как локальное хранилище копий данных, полученных или сохраненных в системе записи (SOR). SOR часто является традиционной базой данных, хотя это может быть специализированная файловая система или какое-либо другое надежное долговременное хранилище. Работая с </w:t>
+        <w:t xml:space="preserve"> - источник кэшированных данных. Кэш действует как локальное хранилище копий данных, полученных или сохраненных в системе записи (SOR). SOR часто является традиционной базой данных, хотя это </w:t>
+      </w:r>
+      <w:r>
+        <w:lastRenderedPageBreak/>
+        <w:t xml:space="preserve">может быть специализированная файловая система или какое-либо другое надежное долговременное хранилище. Работая с </w:t>
       </w:r>
       <w:proofErr w:type="spellStart"/>
       <w:r>
@@ -11476,13 +11577,257 @@
       <w:pPr>
         <w:ind w:firstLine="706"/>
       </w:pPr>
+    </w:p>
+    <w:p>
+      <w:pPr>
+        <w:ind w:firstLine="706"/>
+      </w:pPr>
       <w:proofErr w:type="spellStart"/>
       <w:r>
         <w:rPr>
           <w:b/>
         </w:rPr>
+        <w:t>Standalone</w:t>
+      </w:r>
+      <w:proofErr w:type="spellEnd"/>
+      <w:r>
+        <w:rPr>
+          <w:b/>
+        </w:rPr>
+        <w:t xml:space="preserve"> </w:t>
+      </w:r>
+      <w:proofErr w:type="spellStart"/>
+      <w:r>
+        <w:rPr>
+          <w:b/>
+        </w:rPr>
+        <w:t>cache</w:t>
+      </w:r>
+      <w:proofErr w:type="spellEnd"/>
+      <w:r>
+        <w:rPr>
+          <w:b/>
+        </w:rPr>
+        <w:t xml:space="preserve"> </w:t>
+      </w:r>
+      <w:proofErr w:type="spellStart"/>
+      <w:r>
+        <w:rPr>
+          <w:b/>
+        </w:rPr>
+        <w:t>topology</w:t>
+      </w:r>
+      <w:proofErr w:type="spellEnd"/>
+      <w:r>
+        <w:t xml:space="preserve"> - автономная кэш топология, при которой данные хранятся в узле приложения. Любые другие узлы приложения независимы, между ними нет связи. Если используется автономная топология, когда несколько узлов используют одно и то же приложение, то между ними существует слабая согласованность. Они содержат согласованные значения для неизменяемых данных или обновляют элемент данных после того, как время жизни элемента завершилось.</w:t>
+      </w:r>
+    </w:p>
+    <w:p>
+      <w:pPr>
+        <w:ind w:firstLine="706"/>
+      </w:pPr>
+    </w:p>
+    <w:p>
+      <w:pPr>
+        <w:ind w:firstLine="706"/>
+      </w:pPr>
+      <w:proofErr w:type="spellStart"/>
+      <w:r>
+        <w:rPr>
+          <w:b/>
+        </w:rPr>
+        <w:t>Distributed</w:t>
+      </w:r>
+      <w:proofErr w:type="spellEnd"/>
+      <w:r>
+        <w:rPr>
+          <w:b/>
+        </w:rPr>
+        <w:t xml:space="preserve"> </w:t>
+      </w:r>
+      <w:proofErr w:type="spellStart"/>
+      <w:r>
+        <w:rPr>
+          <w:b/>
+        </w:rPr>
+        <w:t>cache</w:t>
+      </w:r>
+      <w:proofErr w:type="spellEnd"/>
+      <w:r>
+        <w:rPr>
+          <w:b/>
+        </w:rPr>
+        <w:t xml:space="preserve"> </w:t>
+      </w:r>
+      <w:proofErr w:type="spellStart"/>
+      <w:r>
+        <w:rPr>
+          <w:b/>
+        </w:rPr>
+        <w:t>topology</w:t>
+      </w:r>
+      <w:proofErr w:type="spellEnd"/>
+      <w:r>
+        <w:t xml:space="preserve"> - распределенная кэш топология, данные хранятся на удаленном сервере (или кластере серверов) с поднабором недавно используемых данных, хранящихся в каждом узле приложения. Эта топология предлагает богатый набор параметров для согласованности. Распределенная топология является рекомендуемым подходом в кластерной или масштабируемой прикладной среде. Она обеспечивает высочайший уровень производительности, доступности и масштабируемости. Распределенная топология доступна только с </w:t>
+      </w:r>
+      <w:proofErr w:type="spellStart"/>
+      <w:r>
+        <w:t>BigMemory</w:t>
+      </w:r>
+      <w:proofErr w:type="spellEnd"/>
+      <w:r>
+        <w:t xml:space="preserve"> </w:t>
+      </w:r>
+      <w:proofErr w:type="spellStart"/>
+      <w:r>
+        <w:t>Max</w:t>
+      </w:r>
+      <w:proofErr w:type="spellEnd"/>
+      <w:r>
+        <w:t>.</w:t>
+      </w:r>
+    </w:p>
+    <w:p>
+      <w:pPr>
+        <w:ind w:firstLine="706"/>
+      </w:pPr>
+    </w:p>
+    <w:p>
+      <w:pPr>
+        <w:ind w:firstLine="706"/>
+      </w:pPr>
+      <w:proofErr w:type="spellStart"/>
+      <w:r>
+        <w:rPr>
+          <w:b/>
+        </w:rPr>
+        <w:t>Replicated</w:t>
+      </w:r>
+      <w:proofErr w:type="spellEnd"/>
+      <w:r>
+        <w:rPr>
+          <w:b/>
+        </w:rPr>
+        <w:t xml:space="preserve"> </w:t>
+      </w:r>
+      <w:proofErr w:type="spellStart"/>
+      <w:r>
+        <w:rPr>
+          <w:b/>
+        </w:rPr>
+        <w:t>cache</w:t>
+      </w:r>
+      <w:proofErr w:type="spellEnd"/>
+      <w:r>
+        <w:rPr>
+          <w:b/>
+        </w:rPr>
+        <w:t xml:space="preserve"> </w:t>
+      </w:r>
+      <w:proofErr w:type="spellStart"/>
+      <w:r>
+        <w:rPr>
+          <w:b/>
+        </w:rPr>
+        <w:t>topology</w:t>
+      </w:r>
+      <w:proofErr w:type="spellEnd"/>
+      <w:r>
+        <w:t xml:space="preserve"> - реплицированная кэш топология, кэшированный набор данных хранится в каждом узле приложения, и данные копируются или недействительны по узлам без блокировки. Репликация может быть асинхронной или синхронной, где поток записи блокируется во время распространения. Единственный режим согласованности, поддерживаемый в этой топологии, - «Слабая согласованность». Многие производственные приложения развертываются в кластерах из нескольких экземпляров для обеспечения доступности и масштабируемости. Однако без распред</w:t>
+      </w:r>
+      <w:r>
+        <w:t>еленного или реплицированного кэ</w:t>
+      </w:r>
+      <w:r>
+        <w:t xml:space="preserve">ша кластеры приложений демонстрируют ряд нежелательных действий, таких как </w:t>
+      </w:r>
+      <w:proofErr w:type="spellStart"/>
+      <w:r>
+        <w:t>cache</w:t>
+      </w:r>
+      <w:proofErr w:type="spellEnd"/>
+      <w:r>
+        <w:t xml:space="preserve"> </w:t>
+      </w:r>
+      <w:proofErr w:type="spellStart"/>
+      <w:r>
+        <w:t>drift</w:t>
+      </w:r>
+      <w:proofErr w:type="spellEnd"/>
+      <w:r>
+        <w:t xml:space="preserve"> и </w:t>
+      </w:r>
+      <w:proofErr w:type="spellStart"/>
+      <w:r>
+        <w:t>database</w:t>
+      </w:r>
+      <w:proofErr w:type="spellEnd"/>
+      <w:r>
+        <w:t xml:space="preserve"> </w:t>
+      </w:r>
+      <w:proofErr w:type="spellStart"/>
+      <w:r>
+        <w:t>bottlenecks</w:t>
+      </w:r>
+      <w:proofErr w:type="spellEnd"/>
+      <w:r>
+        <w:t>.</w:t>
+      </w:r>
+    </w:p>
+    <w:p>
+      <w:pPr>
+        <w:ind w:firstLine="706"/>
+      </w:pPr>
+    </w:p>
+    <w:p>
+      <w:pPr>
+        <w:ind w:firstLine="706"/>
+      </w:pPr>
+      <w:proofErr w:type="spellStart"/>
+      <w:r>
+        <w:rPr>
+          <w:b/>
+        </w:rPr>
+        <w:t>Cache</w:t>
+      </w:r>
+      <w:proofErr w:type="spellEnd"/>
+      <w:r>
+        <w:rPr>
+          <w:b/>
+        </w:rPr>
+        <w:t xml:space="preserve"> </w:t>
+      </w:r>
+      <w:proofErr w:type="spellStart"/>
+      <w:r>
+        <w:rPr>
+          <w:b/>
+        </w:rPr>
+        <w:t>Drift</w:t>
+      </w:r>
+      <w:proofErr w:type="spellEnd"/>
+      <w:r>
+        <w:t xml:space="preserve"> - в этом случае, каждый экземпляр приложения хранит свой собственный </w:t>
+      </w:r>
+      <w:proofErr w:type="spellStart"/>
+      <w:r>
+        <w:t>кеш</w:t>
+      </w:r>
+      <w:proofErr w:type="spellEnd"/>
+      <w:r>
+        <w:t>. Обновления, сделанные в одном кэше, не будут отображаться в других экземплярах. Это происходит с данными веб-сессии. Распределенная или реплицированная топологии кэша обеспечивает синхронизацию всех экземпляров кэша друг с другом.</w:t>
+      </w:r>
+    </w:p>
+    <w:p>
+      <w:pPr>
+        <w:ind w:firstLine="706"/>
+      </w:pPr>
+      <w:proofErr w:type="spellStart"/>
+      <w:r>
+        <w:rPr>
+          <w:b/>
+        </w:rPr>
         <w:lastRenderedPageBreak/>
-        <w:t>Standalone</w:t>
+        <w:t>Database</w:t>
       </w:r>
       <w:proofErr w:type="spellEnd"/>
       <w:r>
@@ -11496,265 +11841,45 @@
         <w:rPr>
           <w:b/>
         </w:rPr>
-        <w:t>cache</w:t>
-      </w:r>
-      <w:proofErr w:type="spellEnd"/>
+        <w:t>Bottlenecks</w:t>
+      </w:r>
+      <w:proofErr w:type="spellEnd"/>
+      <w:r>
+        <w:t xml:space="preserve"> - узкие места в базе данных. В оди</w:t>
+      </w:r>
+      <w:r>
+        <w:t>ночном экземпляре приложения, кэ</w:t>
+      </w:r>
+      <w:r>
+        <w:t>ш эффективно защищает базу данных от избыточных запросов. Однако в распределенной среде приложений каждый экземпляр имеет большую нагрузку и обновляет свой собственный</w:t>
+      </w:r>
+      <w:r>
+        <w:t xml:space="preserve"> кэ</w:t>
+      </w:r>
+      <w:r>
+        <w:t>ш. Издержки при загрузке и обновлении нескольких кэшей приводят к узким местам базы данных по мере добавления большего количества экземпляров приложений. Распр</w:t>
+      </w:r>
+      <w:r>
+        <w:t>еделенный или реплицированный кэ</w:t>
+      </w:r>
+      <w:r>
+        <w:t>ш устраняет накладные расходы для каждого экземпляра загрузки и обновления нескольких кэшей из базы данных.</w:t>
+      </w:r>
+    </w:p>
+    <w:p>
+      <w:pPr>
+        <w:ind w:firstLine="706"/>
+      </w:pPr>
+    </w:p>
+    <w:p>
+      <w:pPr>
+        <w:ind w:firstLine="706"/>
+      </w:pPr>
+      <w:proofErr w:type="spellStart"/>
       <w:r>
         <w:rPr>
           <w:b/>
         </w:rPr>
-        <w:t xml:space="preserve"> </w:t>
-      </w:r>
-      <w:proofErr w:type="spellStart"/>
-      <w:r>
-        <w:rPr>
-          <w:b/>
-        </w:rPr>
-        <w:t>topology</w:t>
-      </w:r>
-      <w:proofErr w:type="spellEnd"/>
-      <w:r>
-        <w:t xml:space="preserve"> - автономная кэш топология, при которой данные хранятся в узле приложения. Любые другие узлы приложения независимы, между ними нет связи. Если используется автономная топология, когда несколько узлов используют одно и то же приложение, то между ними существует слабая согласованность. Они содержат согласованные значения для неизменяемых данных или обновляют элемент данных после того, как время жизни элемента завершилось.</w:t>
-      </w:r>
-    </w:p>
-    <w:p>
-      <w:pPr>
-        <w:ind w:firstLine="706"/>
-      </w:pPr>
-      <w:proofErr w:type="spellStart"/>
-      <w:r>
-        <w:rPr>
-          <w:b/>
-        </w:rPr>
-        <w:t>Distributed</w:t>
-      </w:r>
-      <w:proofErr w:type="spellEnd"/>
-      <w:r>
-        <w:rPr>
-          <w:b/>
-        </w:rPr>
-        <w:t xml:space="preserve"> </w:t>
-      </w:r>
-      <w:proofErr w:type="spellStart"/>
-      <w:r>
-        <w:rPr>
-          <w:b/>
-        </w:rPr>
-        <w:t>cache</w:t>
-      </w:r>
-      <w:proofErr w:type="spellEnd"/>
-      <w:r>
-        <w:rPr>
-          <w:b/>
-        </w:rPr>
-        <w:t xml:space="preserve"> </w:t>
-      </w:r>
-      <w:proofErr w:type="spellStart"/>
-      <w:r>
-        <w:rPr>
-          <w:b/>
-        </w:rPr>
-        <w:t>topology</w:t>
-      </w:r>
-      <w:proofErr w:type="spellEnd"/>
-      <w:r>
-        <w:t xml:space="preserve"> - распределенная кэш топология, данные хранятся на удаленном сервере (или кластере серверов) с поднабором недавно используемых данных, хранящихся в каждом узле приложения. Эта топология предлагает богатый набор параметров для согласованности. Распределенная топология является рекомендуемым подходом в кластерной или масштабируемой прикладной среде. Она обеспечивает высочайший уровень производительности, доступности и масштабируемости. Распределенная топология доступна только с </w:t>
-      </w:r>
-      <w:proofErr w:type="spellStart"/>
-      <w:r>
-        <w:t>BigMemory</w:t>
-      </w:r>
-      <w:proofErr w:type="spellEnd"/>
-      <w:r>
-        <w:t xml:space="preserve"> </w:t>
-      </w:r>
-      <w:proofErr w:type="spellStart"/>
-      <w:r>
-        <w:t>Max</w:t>
-      </w:r>
-      <w:proofErr w:type="spellEnd"/>
-      <w:r>
-        <w:t>.</w:t>
-      </w:r>
-    </w:p>
-    <w:p>
-      <w:pPr>
-        <w:ind w:firstLine="706"/>
-      </w:pPr>
-      <w:proofErr w:type="spellStart"/>
-      <w:r>
-        <w:rPr>
-          <w:b/>
-        </w:rPr>
-        <w:t>Replicated</w:t>
-      </w:r>
-      <w:proofErr w:type="spellEnd"/>
-      <w:r>
-        <w:rPr>
-          <w:b/>
-        </w:rPr>
-        <w:t xml:space="preserve"> </w:t>
-      </w:r>
-      <w:proofErr w:type="spellStart"/>
-      <w:r>
-        <w:rPr>
-          <w:b/>
-        </w:rPr>
-        <w:t>cache</w:t>
-      </w:r>
-      <w:proofErr w:type="spellEnd"/>
-      <w:r>
-        <w:rPr>
-          <w:b/>
-        </w:rPr>
-        <w:t xml:space="preserve"> </w:t>
-      </w:r>
-      <w:proofErr w:type="spellStart"/>
-      <w:r>
-        <w:rPr>
-          <w:b/>
-        </w:rPr>
-        <w:t>topology</w:t>
-      </w:r>
-      <w:proofErr w:type="spellEnd"/>
-      <w:r>
-        <w:t xml:space="preserve"> - реплицированная кэш топология, кэшированный набор данных хранится в каждом узле приложения, и данные копируются или недействительны по узлам без блокировки. Репликация может быть асинхронной или синхронной, где поток записи блокируется во время распространения. Единственный режим согласованности, поддерживаемый в этой топологии, - «Слабая согласованность». Многие производственные приложения развертываются в кластерах из нескольких экземпляров для обеспечения доступности и масштабируемости. Однако без распред</w:t>
-      </w:r>
-      <w:r>
-        <w:t>еленного или реплицированного кэ</w:t>
-      </w:r>
-      <w:r>
-        <w:t xml:space="preserve">ша кластеры приложений демонстрируют ряд нежелательных действий, таких как </w:t>
-      </w:r>
-      <w:proofErr w:type="spellStart"/>
-      <w:r>
-        <w:t>cache</w:t>
-      </w:r>
-      <w:proofErr w:type="spellEnd"/>
-      <w:r>
-        <w:t xml:space="preserve"> </w:t>
-      </w:r>
-      <w:proofErr w:type="spellStart"/>
-      <w:r>
-        <w:t>drift</w:t>
-      </w:r>
-      <w:proofErr w:type="spellEnd"/>
-      <w:r>
-        <w:t xml:space="preserve"> и </w:t>
-      </w:r>
-      <w:proofErr w:type="spellStart"/>
-      <w:r>
-        <w:t>database</w:t>
-      </w:r>
-      <w:proofErr w:type="spellEnd"/>
-      <w:r>
-        <w:t xml:space="preserve"> </w:t>
-      </w:r>
-      <w:proofErr w:type="spellStart"/>
-      <w:r>
-        <w:t>bottlenecks</w:t>
-      </w:r>
-      <w:proofErr w:type="spellEnd"/>
-      <w:r>
-        <w:t>.</w:t>
-      </w:r>
-    </w:p>
-    <w:p>
-      <w:pPr>
-        <w:ind w:firstLine="706"/>
-      </w:pPr>
-      <w:proofErr w:type="spellStart"/>
-      <w:r>
-        <w:rPr>
-          <w:b/>
-        </w:rPr>
-        <w:t>Cache</w:t>
-      </w:r>
-      <w:proofErr w:type="spellEnd"/>
-      <w:r>
-        <w:rPr>
-          <w:b/>
-        </w:rPr>
-        <w:t xml:space="preserve"> </w:t>
-      </w:r>
-      <w:proofErr w:type="spellStart"/>
-      <w:r>
-        <w:rPr>
-          <w:b/>
-        </w:rPr>
-        <w:t>Drift</w:t>
-      </w:r>
-      <w:proofErr w:type="spellEnd"/>
-      <w:r>
-        <w:t xml:space="preserve"> - в этом случае, каждый экземпляр приложения хранит свой собственный </w:t>
-      </w:r>
-      <w:proofErr w:type="spellStart"/>
-      <w:r>
-        <w:t>кеш</w:t>
-      </w:r>
-      <w:proofErr w:type="spellEnd"/>
-      <w:r>
-        <w:t>. Обновления, сделанные в одном кэше, не будут отображаться в других экземплярах. Это происходит с данными веб-сессии. Распределенная или реплицированная топологии кэша обеспечивает синхронизацию всех экземпляров кэша друг с другом.</w:t>
-      </w:r>
-    </w:p>
-    <w:p>
-      <w:pPr>
-        <w:ind w:firstLine="706"/>
-      </w:pPr>
-      <w:proofErr w:type="spellStart"/>
-      <w:r>
-        <w:rPr>
-          <w:b/>
-        </w:rPr>
-        <w:t>Database</w:t>
-      </w:r>
-      <w:proofErr w:type="spellEnd"/>
-      <w:r>
-        <w:rPr>
-          <w:b/>
-        </w:rPr>
-        <w:t xml:space="preserve"> </w:t>
-      </w:r>
-      <w:proofErr w:type="spellStart"/>
-      <w:r>
-        <w:rPr>
-          <w:b/>
-        </w:rPr>
-        <w:t>Bottlenecks</w:t>
-      </w:r>
-      <w:proofErr w:type="spellEnd"/>
-      <w:r>
-        <w:t xml:space="preserve"> - узкие места в базе данных. В оди</w:t>
-      </w:r>
-      <w:r>
-        <w:t>ночном экземпляре приложения, кэ</w:t>
-      </w:r>
-      <w:r>
-        <w:t>ш эффективно защищает базу данных от избыточных запросов. Однако в распределенной среде приложений каждый экземпляр имеет большую нагрузку и обновляет свой собственный</w:t>
-      </w:r>
-      <w:r>
-        <w:t xml:space="preserve"> кэ</w:t>
-      </w:r>
-      <w:r>
-        <w:t>ш. Издержки при загрузке и обновлении нескольких кэшей приводят к узким местам базы данных по мере добавления большего количества экземпляров приложений. Распр</w:t>
-      </w:r>
-      <w:r>
-        <w:t>еделенный или реплицированный кэ</w:t>
-      </w:r>
-      <w:r>
-        <w:t>ш устраняет накладные расходы для каждого экземпляра загрузки и обновления нескольких кэшей из базы данных.</w:t>
-      </w:r>
-    </w:p>
-    <w:p>
-      <w:pPr>
-        <w:ind w:firstLine="706"/>
-      </w:pPr>
-      <w:proofErr w:type="spellStart"/>
-      <w:r>
-        <w:rPr>
-          <w:b/>
-        </w:rPr>
-        <w:lastRenderedPageBreak/>
         <w:t>Locality</w:t>
       </w:r>
       <w:proofErr w:type="spellEnd"/>
@@ -11926,7 +12051,11 @@
       </w:r>
       <w:proofErr w:type="spellEnd"/>
       <w:r>
-        <w:t xml:space="preserve"> и выходит за пределы его максимального объема памяти, существующий элемент либо удаляется, если переполнение не активировано, либо оценивается для буферизации на другом уровне, если переполнение включено. Если переполнение включено, выполняется проверка на истечение срока действия хранимых данных. Если срок вышел, то он удаляется, иначе он остается со</w:t>
+        <w:t xml:space="preserve"> и выходит за пределы его максимального объема памяти, существующий элемент либо удаляется, если переполнение не активировано, либо оценивается для буферизации на другом уровне, если переполнение включено. Если </w:t>
+      </w:r>
+      <w:r>
+        <w:lastRenderedPageBreak/>
+        <w:t>переполнение включено, выполняется проверка на истечение срока действия хранимых данных. Если срок вышел, то он удаляется, иначе он остается со</w:t>
       </w:r>
       <w:r>
         <w:t>храненным, но в отдельном месте;</w:t>
@@ -12017,352 +12146,352 @@
       </w:r>
       <w:proofErr w:type="spellEnd"/>
       <w:r>
-        <w:t xml:space="preserve">, можно </w:t>
-      </w:r>
+        <w:t xml:space="preserve">, можно создавать очень большие локальные </w:t>
+      </w:r>
+      <w:proofErr w:type="spellStart"/>
+      <w:r>
+        <w:t>кеши</w:t>
+      </w:r>
+      <w:proofErr w:type="spellEnd"/>
+      <w:r>
+        <w:t xml:space="preserve">. </w:t>
+      </w:r>
+      <w:proofErr w:type="spellStart"/>
+      <w:r>
+        <w:t>OffHeapStore</w:t>
+      </w:r>
+      <w:proofErr w:type="spellEnd"/>
+      <w:r>
+        <w:t xml:space="preserve"> доступен только для продуктов </w:t>
+      </w:r>
+      <w:proofErr w:type="spellStart"/>
+      <w:r>
+        <w:t>Terracotta</w:t>
+      </w:r>
+      <w:proofErr w:type="spellEnd"/>
+      <w:r>
+        <w:t xml:space="preserve"> </w:t>
+      </w:r>
+      <w:proofErr w:type="spellStart"/>
+      <w:r>
+        <w:t>BigMemory</w:t>
+      </w:r>
+      <w:proofErr w:type="spellEnd"/>
+      <w:r>
+        <w:t>.</w:t>
+      </w:r>
+    </w:p>
+    <w:p>
+      <w:pPr>
+        <w:ind w:firstLine="706"/>
+      </w:pPr>
+      <w:r>
+        <w:t xml:space="preserve">Поскольку данные вне кучи хранятся в байтах, только данные, которые являются </w:t>
+      </w:r>
+      <w:proofErr w:type="spellStart"/>
+      <w:r>
+        <w:t>Serializable</w:t>
+      </w:r>
+      <w:proofErr w:type="spellEnd"/>
+      <w:r>
+        <w:t xml:space="preserve">, подходят для </w:t>
+      </w:r>
+      <w:proofErr w:type="spellStart"/>
+      <w:r>
+        <w:t>OffHeapStore</w:t>
+      </w:r>
+      <w:proofErr w:type="spellEnd"/>
+      <w:r>
+        <w:t xml:space="preserve">. Любые </w:t>
+      </w:r>
+      <w:proofErr w:type="spellStart"/>
+      <w:r>
+        <w:t>несериализуемые</w:t>
+      </w:r>
+      <w:proofErr w:type="spellEnd"/>
+      <w:r>
+        <w:t xml:space="preserve"> данные, переполняемые в </w:t>
+      </w:r>
+      <w:proofErr w:type="spellStart"/>
+      <w:r>
+        <w:t>OffHeapMemoryStore</w:t>
+      </w:r>
+      <w:proofErr w:type="spellEnd"/>
+      <w:r>
+        <w:t xml:space="preserve">, просто удаляются, и выдается сообщение логгера уровня WARNING. Поскольку </w:t>
+      </w:r>
+      <w:proofErr w:type="spellStart"/>
+      <w:r>
+        <w:t>сериализация</w:t>
+      </w:r>
+      <w:proofErr w:type="spellEnd"/>
+      <w:r>
+        <w:t xml:space="preserve"> и </w:t>
+      </w:r>
+      <w:proofErr w:type="spellStart"/>
+      <w:r>
+        <w:t>десериализация</w:t>
+      </w:r>
+      <w:proofErr w:type="spellEnd"/>
+      <w:r>
+        <w:t xml:space="preserve"> происходят при переносе и получении из хранилища не-кучи, теоретически она медленнее, чем </w:t>
+      </w:r>
+      <w:proofErr w:type="spellStart"/>
+      <w:r>
+        <w:t>MemoryStore</w:t>
+      </w:r>
+      <w:proofErr w:type="spellEnd"/>
+      <w:r>
+        <w:t xml:space="preserve">. Однако это различие смягчается, когда учитывается сборка мусора, связанная с большими кучами. Для достижения наилучшей производительности рекомендуется выделять для кэша как можно больше памяти кучи, не запуская GC-паузы. Затем используйте </w:t>
+      </w:r>
+      <w:proofErr w:type="spellStart"/>
+      <w:r>
+        <w:t>OffHeapStore</w:t>
+      </w:r>
+      <w:proofErr w:type="spellEnd"/>
+      <w:r>
+        <w:t xml:space="preserve"> для хранения данных, которые не умещают</w:t>
+      </w:r>
+      <w:r>
+        <w:t>ся в куче (не вызывая GC-паузы)</w:t>
+      </w:r>
+      <w:r>
+        <w:t>;</w:t>
+      </w:r>
+    </w:p>
+    <w:p>
+      <w:pPr>
+        <w:ind w:firstLine="706"/>
+        <w:rPr>
+          <w:b/>
+        </w:rPr>
+      </w:pPr>
+      <w:r>
+        <w:t xml:space="preserve">3) </w:t>
+      </w:r>
+      <w:proofErr w:type="spellStart"/>
+      <w:r>
+        <w:t>DiskStore</w:t>
+      </w:r>
+      <w:proofErr w:type="spellEnd"/>
+      <w:r>
+        <w:t xml:space="preserve"> - создает резервные копии элементов кэша в памяти и обеспечивает переполнение для других уровней. </w:t>
+      </w:r>
+      <w:proofErr w:type="spellStart"/>
+      <w:r>
+        <w:t>DiskStore</w:t>
+      </w:r>
+      <w:proofErr w:type="spellEnd"/>
+      <w:r>
+        <w:t xml:space="preserve"> обеспечивает </w:t>
+      </w:r>
+      <w:proofErr w:type="spellStart"/>
+      <w:r>
+        <w:t>потокобезопасное</w:t>
+      </w:r>
+      <w:proofErr w:type="spellEnd"/>
+      <w:r>
+        <w:t xml:space="preserve"> средство буферизации дисков, которое может быть использовано для дополнительного хранения или сохранения данных при перезагрузке системы. Стоит заметить, что уровень </w:t>
+      </w:r>
+      <w:proofErr w:type="spellStart"/>
+      <w:r>
+        <w:t>DiskStore</w:t>
+      </w:r>
+      <w:proofErr w:type="spellEnd"/>
+      <w:r>
+        <w:t xml:space="preserve"> доступен только для локальных (автономных) экземпляров кэша. Когда вы используете распределенный </w:t>
+      </w:r>
+      <w:proofErr w:type="spellStart"/>
+      <w:r>
+        <w:t>кеш</w:t>
+      </w:r>
+      <w:proofErr w:type="spellEnd"/>
+      <w:r>
+        <w:t xml:space="preserve"> (доступный только в </w:t>
+      </w:r>
+      <w:proofErr w:type="spellStart"/>
+      <w:r>
+        <w:t>BigMemory</w:t>
+      </w:r>
+      <w:proofErr w:type="spellEnd"/>
+      <w:r>
+        <w:t xml:space="preserve"> </w:t>
+      </w:r>
+      <w:proofErr w:type="spellStart"/>
+      <w:r>
+        <w:t>Max</w:t>
+      </w:r>
+      <w:proofErr w:type="spellEnd"/>
+      <w:r>
+        <w:t xml:space="preserve">), </w:t>
+      </w:r>
+      <w:proofErr w:type="spellStart"/>
+      <w:r>
+        <w:t>Terracotta</w:t>
+      </w:r>
+      <w:proofErr w:type="spellEnd"/>
+      <w:r>
+        <w:t xml:space="preserve"> </w:t>
+      </w:r>
+      <w:proofErr w:type="spellStart"/>
+      <w:r>
+        <w:t>Server</w:t>
+      </w:r>
+      <w:proofErr w:type="spellEnd"/>
+      <w:r>
+        <w:t xml:space="preserve"> </w:t>
+      </w:r>
+      <w:proofErr w:type="spellStart"/>
+      <w:r>
+        <w:t>Array</w:t>
+      </w:r>
+      <w:proofErr w:type="spellEnd"/>
+      <w:r>
+        <w:t xml:space="preserve"> используется вместо уровня диска. Только данные </w:t>
+      </w:r>
+      <w:proofErr w:type="spellStart"/>
+      <w:r>
+        <w:t>Serializable</w:t>
+      </w:r>
+      <w:proofErr w:type="spellEnd"/>
+      <w:r>
+        <w:t xml:space="preserve"> могут быть помещены в </w:t>
+      </w:r>
+      <w:proofErr w:type="spellStart"/>
+      <w:r>
+        <w:t>DiskStore</w:t>
+      </w:r>
+      <w:proofErr w:type="spellEnd"/>
+      <w:r>
+        <w:t xml:space="preserve">. Записывает и использует диск </w:t>
+      </w:r>
+      <w:proofErr w:type="spellStart"/>
+      <w:r>
+        <w:t>ObjectInputStream</w:t>
+      </w:r>
+      <w:proofErr w:type="spellEnd"/>
+      <w:r>
+        <w:t xml:space="preserve"> и механизм </w:t>
+      </w:r>
+      <w:proofErr w:type="spellStart"/>
+      <w:r>
+        <w:t>сериализации</w:t>
+      </w:r>
+      <w:proofErr w:type="spellEnd"/>
+      <w:r>
+        <w:t xml:space="preserve"> </w:t>
+      </w:r>
+      <w:proofErr w:type="spellStart"/>
+      <w:r>
+        <w:t>Java</w:t>
+      </w:r>
+      <w:proofErr w:type="spellEnd"/>
+      <w:r>
+        <w:t xml:space="preserve">. Любые </w:t>
+      </w:r>
+      <w:proofErr w:type="spellStart"/>
+      <w:r>
+        <w:t>несериализуемые</w:t>
+      </w:r>
+      <w:proofErr w:type="spellEnd"/>
+      <w:r>
+        <w:t xml:space="preserve"> данные, переполняющие хранилище на диске, удаляются и генерируется исключение </w:t>
+      </w:r>
+      <w:proofErr w:type="spellStart"/>
+      <w:r>
+        <w:t>NotSerializableException</w:t>
+      </w:r>
+      <w:proofErr w:type="spellEnd"/>
+      <w:r>
+        <w:t xml:space="preserve">. Стоить иметь в виду, что на скорость </w:t>
+      </w:r>
+      <w:proofErr w:type="spellStart"/>
+      <w:r>
+        <w:t>сериализации</w:t>
+      </w:r>
+      <w:proofErr w:type="spellEnd"/>
+      <w:r>
+        <w:t xml:space="preserve"> влияет размер </w:t>
+      </w:r>
+      <w:proofErr w:type="spellStart"/>
+      <w:r>
+        <w:t>сериализуемых</w:t>
+      </w:r>
+      <w:proofErr w:type="spellEnd"/>
+      <w:r>
+        <w:t xml:space="preserve"> объектов и их тип. Например, было показано, что время </w:t>
+      </w:r>
+      <w:proofErr w:type="spellStart"/>
+      <w:r>
+        <w:t>сериализации</w:t>
+      </w:r>
+      <w:proofErr w:type="spellEnd"/>
+      <w:r>
+        <w:t xml:space="preserve"> для </w:t>
+      </w:r>
+      <w:proofErr w:type="spellStart"/>
+      <w:r>
+        <w:t>Java</w:t>
+      </w:r>
+      <w:proofErr w:type="spellEnd"/>
+      <w:r>
+        <w:t xml:space="preserve">-объекта, состоящего из большого массива </w:t>
+      </w:r>
+      <w:proofErr w:type="spellStart"/>
+      <w:r>
+        <w:t>Map</w:t>
+      </w:r>
+      <w:proofErr w:type="spellEnd"/>
+      <w:r>
+        <w:t xml:space="preserve"> </w:t>
+      </w:r>
+      <w:proofErr w:type="spellStart"/>
+      <w:r>
+        <w:t>String</w:t>
+      </w:r>
+      <w:proofErr w:type="spellEnd"/>
+      <w:r>
+        <w:t xml:space="preserve">, составляет около 126 </w:t>
+      </w:r>
+      <w:proofErr w:type="spellStart"/>
+      <w:r>
+        <w:t>мс</w:t>
+      </w:r>
+      <w:proofErr w:type="spellEnd"/>
+      <w:r>
+        <w:t xml:space="preserve">, где </w:t>
+      </w:r>
+      <w:proofErr w:type="spellStart"/>
+      <w:r>
+        <w:t>сериализованный</w:t>
+      </w:r>
+      <w:proofErr w:type="spellEnd"/>
+      <w:r>
+        <w:t xml:space="preserve"> размер получается 349,225 байт. Также время </w:t>
+      </w:r>
+      <w:proofErr w:type="spellStart"/>
+      <w:r>
+        <w:t>сериализации</w:t>
+      </w:r>
+      <w:proofErr w:type="spellEnd"/>
+      <w:r>
+        <w:t xml:space="preserve"> для массива байтов составило 7 </w:t>
+      </w:r>
+      <w:proofErr w:type="spellStart"/>
+      <w:r>
+        <w:t>мс</w:t>
+      </w:r>
+      <w:proofErr w:type="spellEnd"/>
+      <w:r>
+        <w:t xml:space="preserve">, где </w:t>
+      </w:r>
+      <w:proofErr w:type="spellStart"/>
       <w:r>
         <w:lastRenderedPageBreak/>
-        <w:t xml:space="preserve">создавать очень большие локальные </w:t>
-      </w:r>
-      <w:proofErr w:type="spellStart"/>
-      <w:r>
-        <w:t>кеши</w:t>
-      </w:r>
-      <w:proofErr w:type="spellEnd"/>
-      <w:r>
-        <w:t xml:space="preserve">. </w:t>
-      </w:r>
-      <w:proofErr w:type="spellStart"/>
-      <w:r>
-        <w:t>OffHeapStore</w:t>
-      </w:r>
-      <w:proofErr w:type="spellEnd"/>
-      <w:r>
-        <w:t xml:space="preserve"> доступен только для продуктов </w:t>
-      </w:r>
-      <w:proofErr w:type="spellStart"/>
-      <w:r>
-        <w:t>Terracotta</w:t>
-      </w:r>
-      <w:proofErr w:type="spellEnd"/>
-      <w:r>
-        <w:t xml:space="preserve"> </w:t>
-      </w:r>
-      <w:proofErr w:type="spellStart"/>
-      <w:r>
-        <w:t>BigMemory</w:t>
-      </w:r>
-      <w:proofErr w:type="spellEnd"/>
-      <w:r>
-        <w:t>.</w:t>
-      </w:r>
-    </w:p>
-    <w:p>
-      <w:pPr>
-        <w:ind w:firstLine="706"/>
-      </w:pPr>
-      <w:r>
-        <w:t xml:space="preserve">Поскольку данные вне кучи хранятся в байтах, только данные, которые являются </w:t>
-      </w:r>
-      <w:proofErr w:type="spellStart"/>
-      <w:r>
-        <w:t>Serializable</w:t>
-      </w:r>
-      <w:proofErr w:type="spellEnd"/>
-      <w:r>
-        <w:t xml:space="preserve">, подходят для </w:t>
-      </w:r>
-      <w:proofErr w:type="spellStart"/>
-      <w:r>
-        <w:t>OffHeapStore</w:t>
-      </w:r>
-      <w:proofErr w:type="spellEnd"/>
-      <w:r>
-        <w:t xml:space="preserve">. Любые </w:t>
-      </w:r>
-      <w:proofErr w:type="spellStart"/>
-      <w:r>
-        <w:t>несериализуемые</w:t>
-      </w:r>
-      <w:proofErr w:type="spellEnd"/>
-      <w:r>
-        <w:t xml:space="preserve"> данные, переполняемые в </w:t>
-      </w:r>
-      <w:proofErr w:type="spellStart"/>
-      <w:r>
-        <w:t>OffHeapMemoryStore</w:t>
-      </w:r>
-      <w:proofErr w:type="spellEnd"/>
-      <w:r>
-        <w:t xml:space="preserve">, просто удаляются, и выдается сообщение логгера уровня WARNING. Поскольку </w:t>
-      </w:r>
-      <w:proofErr w:type="spellStart"/>
-      <w:r>
-        <w:t>сериализация</w:t>
-      </w:r>
-      <w:proofErr w:type="spellEnd"/>
-      <w:r>
-        <w:t xml:space="preserve"> и </w:t>
-      </w:r>
-      <w:proofErr w:type="spellStart"/>
-      <w:r>
-        <w:t>десериализация</w:t>
-      </w:r>
-      <w:proofErr w:type="spellEnd"/>
-      <w:r>
-        <w:t xml:space="preserve"> происходят при переносе и получении из хранилища не-кучи, теоретически она медленнее, чем </w:t>
-      </w:r>
-      <w:proofErr w:type="spellStart"/>
-      <w:r>
-        <w:t>MemoryStore</w:t>
-      </w:r>
-      <w:proofErr w:type="spellEnd"/>
-      <w:r>
-        <w:t xml:space="preserve">. Однако это различие смягчается, когда учитывается сборка мусора, связанная с большими кучами. Для достижения наилучшей производительности рекомендуется выделять для кэша как можно больше памяти кучи, не запуская GC-паузы. Затем используйте </w:t>
-      </w:r>
-      <w:proofErr w:type="spellStart"/>
-      <w:r>
-        <w:t>OffHeapStore</w:t>
-      </w:r>
-      <w:proofErr w:type="spellEnd"/>
-      <w:r>
-        <w:t xml:space="preserve"> для хранения данных, которые не умещают</w:t>
-      </w:r>
-      <w:r>
-        <w:t>ся в куче (не вызывая GC-паузы)</w:t>
-      </w:r>
-      <w:r>
-        <w:t>;</w:t>
-      </w:r>
-    </w:p>
-    <w:p>
-      <w:pPr>
-        <w:ind w:firstLine="706"/>
-      </w:pPr>
-      <w:r>
-        <w:t xml:space="preserve">3) </w:t>
-      </w:r>
-      <w:proofErr w:type="spellStart"/>
-      <w:r>
-        <w:t>DiskStore</w:t>
-      </w:r>
-      <w:proofErr w:type="spellEnd"/>
-      <w:r>
-        <w:t xml:space="preserve"> - создает резервные копии элементов кэша в памяти и обеспечивает переполнение для других уровней. </w:t>
-      </w:r>
-      <w:proofErr w:type="spellStart"/>
-      <w:r>
-        <w:t>DiskStore</w:t>
-      </w:r>
-      <w:proofErr w:type="spellEnd"/>
-      <w:r>
-        <w:t xml:space="preserve"> обеспечивает </w:t>
-      </w:r>
-      <w:proofErr w:type="spellStart"/>
-      <w:r>
-        <w:t>потокобезопасное</w:t>
-      </w:r>
-      <w:proofErr w:type="spellEnd"/>
-      <w:r>
-        <w:t xml:space="preserve"> средство буферизации дисков, которое может быть использовано для дополнительного хранения или сохранения данных при перезагрузке системы. Стоит заметить, что уровень </w:t>
-      </w:r>
-      <w:proofErr w:type="spellStart"/>
-      <w:r>
-        <w:t>DiskStore</w:t>
-      </w:r>
-      <w:proofErr w:type="spellEnd"/>
-      <w:r>
-        <w:t xml:space="preserve"> доступен только для локальных (автономных) экземпляров кэша. Когда вы используете распределенный </w:t>
-      </w:r>
-      <w:proofErr w:type="spellStart"/>
-      <w:r>
-        <w:t>кеш</w:t>
-      </w:r>
-      <w:proofErr w:type="spellEnd"/>
-      <w:r>
-        <w:t xml:space="preserve"> (доступный только в </w:t>
-      </w:r>
-      <w:proofErr w:type="spellStart"/>
-      <w:r>
-        <w:t>BigMemory</w:t>
-      </w:r>
-      <w:proofErr w:type="spellEnd"/>
-      <w:r>
-        <w:t xml:space="preserve"> </w:t>
-      </w:r>
-      <w:proofErr w:type="spellStart"/>
-      <w:r>
-        <w:t>Max</w:t>
-      </w:r>
-      <w:proofErr w:type="spellEnd"/>
-      <w:r>
-        <w:t xml:space="preserve">), </w:t>
-      </w:r>
-      <w:proofErr w:type="spellStart"/>
-      <w:r>
-        <w:t>Terracotta</w:t>
-      </w:r>
-      <w:proofErr w:type="spellEnd"/>
-      <w:r>
-        <w:t xml:space="preserve"> </w:t>
-      </w:r>
-      <w:proofErr w:type="spellStart"/>
-      <w:r>
-        <w:t>Server</w:t>
-      </w:r>
-      <w:proofErr w:type="spellEnd"/>
-      <w:r>
-        <w:t xml:space="preserve"> </w:t>
-      </w:r>
-      <w:proofErr w:type="spellStart"/>
-      <w:r>
-        <w:t>Array</w:t>
-      </w:r>
-      <w:proofErr w:type="spellEnd"/>
-      <w:r>
-        <w:t xml:space="preserve"> используется вместо уровня диска. Только данные </w:t>
-      </w:r>
-      <w:proofErr w:type="spellStart"/>
-      <w:r>
-        <w:t>Serializable</w:t>
-      </w:r>
-      <w:proofErr w:type="spellEnd"/>
-      <w:r>
-        <w:t xml:space="preserve"> могут быть помещены в </w:t>
-      </w:r>
-      <w:proofErr w:type="spellStart"/>
-      <w:r>
-        <w:t>DiskStore</w:t>
-      </w:r>
-      <w:proofErr w:type="spellEnd"/>
-      <w:r>
-        <w:t xml:space="preserve">. Записывает и использует диск </w:t>
-      </w:r>
-      <w:proofErr w:type="spellStart"/>
-      <w:r>
-        <w:t>ObjectInputStream</w:t>
-      </w:r>
-      <w:proofErr w:type="spellEnd"/>
-      <w:r>
-        <w:t xml:space="preserve"> и механизм </w:t>
-      </w:r>
-      <w:proofErr w:type="spellStart"/>
-      <w:r>
-        <w:t>сериализации</w:t>
-      </w:r>
-      <w:proofErr w:type="spellEnd"/>
-      <w:r>
-        <w:t xml:space="preserve"> </w:t>
-      </w:r>
-      <w:proofErr w:type="spellStart"/>
-      <w:r>
-        <w:t>Java</w:t>
-      </w:r>
-      <w:proofErr w:type="spellEnd"/>
-      <w:r>
-        <w:t xml:space="preserve">. Любые </w:t>
-      </w:r>
-      <w:proofErr w:type="spellStart"/>
-      <w:r>
-        <w:t>несериализуемые</w:t>
-      </w:r>
-      <w:proofErr w:type="spellEnd"/>
-      <w:r>
-        <w:t xml:space="preserve"> данные, переполняющие хранилище на диске, удаляются и генерируется исключение </w:t>
-      </w:r>
-      <w:proofErr w:type="spellStart"/>
-      <w:r>
-        <w:t>NotSerializableException</w:t>
-      </w:r>
-      <w:proofErr w:type="spellEnd"/>
-      <w:r>
-        <w:t xml:space="preserve">. Стоить иметь в виду, что на скорость </w:t>
-      </w:r>
-      <w:proofErr w:type="spellStart"/>
-      <w:r>
-        <w:t>сериализации</w:t>
-      </w:r>
-      <w:proofErr w:type="spellEnd"/>
-      <w:r>
-        <w:t xml:space="preserve"> влияет размер </w:t>
-      </w:r>
-      <w:proofErr w:type="spellStart"/>
-      <w:r>
-        <w:t>сериализуемых</w:t>
-      </w:r>
-      <w:proofErr w:type="spellEnd"/>
-      <w:r>
-        <w:t xml:space="preserve"> объектов и их тип. Например, было показано, что время </w:t>
-      </w:r>
-      <w:proofErr w:type="spellStart"/>
-      <w:r>
-        <w:t>сериализации</w:t>
-      </w:r>
-      <w:proofErr w:type="spellEnd"/>
-      <w:r>
-        <w:t xml:space="preserve"> для </w:t>
-      </w:r>
-      <w:proofErr w:type="spellStart"/>
-      <w:r>
-        <w:t>Java</w:t>
-      </w:r>
-      <w:proofErr w:type="spellEnd"/>
-      <w:r>
-        <w:t xml:space="preserve">-объекта, состоящего из большого массива </w:t>
-      </w:r>
-      <w:proofErr w:type="spellStart"/>
-      <w:r>
-        <w:t>Map</w:t>
-      </w:r>
-      <w:proofErr w:type="spellEnd"/>
-      <w:r>
-        <w:t xml:space="preserve"> </w:t>
-      </w:r>
-      <w:proofErr w:type="spellStart"/>
-      <w:r>
-        <w:t>String</w:t>
-      </w:r>
-      <w:proofErr w:type="spellEnd"/>
-      <w:r>
-        <w:t xml:space="preserve">, составляет около 126 </w:t>
-      </w:r>
-      <w:proofErr w:type="spellStart"/>
-      <w:r>
-        <w:t>мс</w:t>
-      </w:r>
-      <w:proofErr w:type="spellEnd"/>
-      <w:r>
-        <w:t xml:space="preserve">, где </w:t>
-      </w:r>
-      <w:proofErr w:type="spellStart"/>
-      <w:r>
         <w:t>сериализованный</w:t>
       </w:r>
       <w:proofErr w:type="spellEnd"/>
       <w:r>
-        <w:t xml:space="preserve"> размер получается 349,225 байт. Также время </w:t>
-      </w:r>
-      <w:proofErr w:type="spellStart"/>
-      <w:r>
-        <w:t>сериализации</w:t>
-      </w:r>
-      <w:proofErr w:type="spellEnd"/>
-      <w:r>
-        <w:t xml:space="preserve"> для массива байтов составило 7 </w:t>
-      </w:r>
-      <w:proofErr w:type="spellStart"/>
-      <w:r>
-        <w:t>мс</w:t>
-      </w:r>
-      <w:proofErr w:type="spellEnd"/>
-      <w:r>
-        <w:t xml:space="preserve">, где </w:t>
-      </w:r>
-      <w:proofErr w:type="spellStart"/>
-      <w:r>
-        <w:t>сериализованный</w:t>
-      </w:r>
-      <w:proofErr w:type="spellEnd"/>
-      <w:r>
         <w:t xml:space="preserve"> размер около 310,232 байта. Байт-массивы в 20 раз быстрее </w:t>
       </w:r>
       <w:proofErr w:type="spellStart"/>
@@ -12373,11 +12502,6 @@
       <w:r>
         <w:t>, что делает их лучшим выбором для повышения производительности дискового хранилища. Конфигурирование хранилища дисков не является обязательным. Если все кэши используют только память и хранилища не-кучи, нет необходимости настраивать хранилище дисков. Это упрощает настройку и использует меньше потоков.</w:t>
       </w:r>
-    </w:p>
-    <w:p>
-      <w:pPr>
-        <w:ind w:firstLine="706"/>
-      </w:pPr>
     </w:p>
     <w:p>
       <w:pPr>
@@ -12388,22 +12512,11 @@
           <w:b/>
         </w:rPr>
       </w:pPr>
-    </w:p>
-    <w:p>
-      <w:pPr>
-        <w:spacing w:before="320" w:after="120"/>
-        <w:ind w:left="14" w:firstLine="692"/>
-        <w:outlineLvl w:val="2"/>
+      <w:bookmarkStart w:id="21" w:name="_Toc483170519"/>
+      <w:r>
         <w:rPr>
           <w:b/>
         </w:rPr>
-      </w:pPr>
-      <w:bookmarkStart w:id="21" w:name="_Toc483170519"/>
-      <w:r>
-        <w:rPr>
-          <w:b/>
-        </w:rPr>
-        <w:lastRenderedPageBreak/>
         <w:t xml:space="preserve">3.4 </w:t>
       </w:r>
       <w:r>
@@ -12483,9 +12596,9 @@
           <w:lang w:eastAsia="ru-RU"/>
         </w:rPr>
         <w:drawing>
-          <wp:inline distT="0" distB="0" distL="0" distR="0" wp14:anchorId="634AB8BC" wp14:editId="449E027A">
-            <wp:extent cx="5497830" cy="2100115"/>
-            <wp:effectExtent l="0" t="0" r="0" b="8255"/>
+          <wp:inline distT="0" distB="0" distL="0" distR="0" wp14:anchorId="634AB8BC" wp14:editId="34398B75">
+            <wp:extent cx="5495290" cy="4286992"/>
+            <wp:effectExtent l="0" t="0" r="0" b="0"/>
             <wp:docPr id="6" name="Picture 6"/>
             <wp:cNvGraphicFramePr>
               <a:graphicFrameLocks xmlns:a="http://schemas.openxmlformats.org/drawingml/2006/main" noChangeAspect="1"/>
@@ -12512,7 +12625,7 @@
                   <pic:spPr>
                     <a:xfrm>
                       <a:off x="0" y="0"/>
-                      <a:ext cx="5530323" cy="2112527"/>
+                      <a:ext cx="5558780" cy="4336522"/>
                     </a:xfrm>
                     <a:prstGeom prst="rect">
                       <a:avLst/>
@@ -12573,6 +12686,7 @@
         <w:ind w:firstLine="706"/>
       </w:pPr>
       <w:r>
+        <w:lastRenderedPageBreak/>
         <w:t>И как следствие есть длинный «хвост» менее популярных предметов. Длинный хвост является примером закона силы распределения вероятности, такого как распределение Парето или правило 80:20. Если 20 процентов объектов используется в 80 процентах случаев и можно найти способ снизить затраты на получение этих 20 процентов, производительность системы улучшится.</w:t>
       </w:r>
     </w:p>
@@ -12614,7 +12728,6 @@
         <w:ind w:firstLine="706"/>
       </w:pPr>
       <w:r>
-        <w:lastRenderedPageBreak/>
         <w:t>3) увеличения скорости процессора.</w:t>
       </w:r>
     </w:p>
@@ -12712,6 +12825,7 @@
         <w:ind w:firstLine="706"/>
       </w:pPr>
       <w:r>
+        <w:lastRenderedPageBreak/>
         <w:t xml:space="preserve">Следствием повышения производительности является повышенная масштабируемость. Если предположим, что у нас есть база данных, которая может выполнять до 100 дорогих запросов в секунду. Помимо данного порога, база данных резервирует запросы, </w:t>
       </w:r>
       <w:proofErr w:type="gramStart"/>
@@ -12752,6 +12866,123 @@
       <w:pPr>
         <w:ind w:firstLine="706"/>
       </w:pPr>
+    </w:p>
+    <w:p>
+      <w:pPr>
+        <w:ind w:firstLine="706"/>
+      </w:pPr>
+    </w:p>
+    <w:p>
+      <w:pPr>
+        <w:ind w:firstLine="706"/>
+      </w:pPr>
+    </w:p>
+    <w:p>
+      <w:pPr>
+        <w:ind w:firstLine="706"/>
+      </w:pPr>
+    </w:p>
+    <w:p>
+      <w:pPr>
+        <w:ind w:firstLine="706"/>
+      </w:pPr>
+    </w:p>
+    <w:p>
+      <w:pPr>
+        <w:ind w:firstLine="706"/>
+      </w:pPr>
+    </w:p>
+    <w:p>
+      <w:pPr>
+        <w:ind w:firstLine="706"/>
+      </w:pPr>
+    </w:p>
+    <w:p>
+      <w:pPr>
+        <w:ind w:firstLine="706"/>
+      </w:pPr>
+    </w:p>
+    <w:p>
+      <w:pPr>
+        <w:ind w:firstLine="706"/>
+      </w:pPr>
+    </w:p>
+    <w:p>
+      <w:pPr>
+        <w:ind w:firstLine="706"/>
+      </w:pPr>
+    </w:p>
+    <w:p>
+      <w:pPr>
+        <w:ind w:firstLine="706"/>
+      </w:pPr>
+    </w:p>
+    <w:p>
+      <w:pPr>
+        <w:ind w:firstLine="706"/>
+      </w:pPr>
+    </w:p>
+    <w:p>
+      <w:pPr>
+        <w:ind w:firstLine="706"/>
+      </w:pPr>
+    </w:p>
+    <w:p>
+      <w:pPr>
+        <w:ind w:firstLine="706"/>
+      </w:pPr>
+    </w:p>
+    <w:p>
+      <w:pPr>
+        <w:ind w:firstLine="706"/>
+      </w:pPr>
+    </w:p>
+    <w:p>
+      <w:pPr>
+        <w:ind w:firstLine="706"/>
+      </w:pPr>
+    </w:p>
+    <w:p>
+      <w:pPr>
+        <w:ind w:firstLine="706"/>
+      </w:pPr>
+    </w:p>
+    <w:p>
+      <w:pPr>
+        <w:ind w:firstLine="706"/>
+      </w:pPr>
+    </w:p>
+    <w:p>
+      <w:pPr>
+        <w:ind w:firstLine="706"/>
+      </w:pPr>
+    </w:p>
+    <w:p>
+      <w:pPr>
+        <w:ind w:firstLine="706"/>
+      </w:pPr>
+    </w:p>
+    <w:p>
+      <w:pPr>
+        <w:ind w:firstLine="706"/>
+      </w:pPr>
+    </w:p>
+    <w:p>
+      <w:pPr>
+        <w:ind w:firstLine="706"/>
+      </w:pPr>
+    </w:p>
+    <w:p>
+      <w:pPr>
+        <w:ind w:firstLine="706"/>
+      </w:pPr>
+    </w:p>
+    <w:p>
+      <w:pPr>
+        <w:ind w:firstLine="706"/>
+      </w:pPr>
+      <w:bookmarkStart w:id="22" w:name="_GoBack"/>
+      <w:bookmarkEnd w:id="22"/>
     </w:p>
     <w:p>
       <w:pPr>
@@ -12764,7 +12995,7 @@
           <w:b/>
         </w:rPr>
       </w:pPr>
-      <w:bookmarkStart w:id="22" w:name="_Toc483170520"/>
+      <w:bookmarkStart w:id="23" w:name="_Toc483170520"/>
       <w:r>
         <w:rPr>
           <w:rFonts w:cs="Times New Roman"/>
@@ -12780,7 +13011,7 @@
         </w:rPr>
         <w:t xml:space="preserve"> ПОСТАВЛЕННОЙ ЗАДАЧИ</w:t>
       </w:r>
-      <w:bookmarkEnd w:id="22"/>
+      <w:bookmarkEnd w:id="23"/>
     </w:p>
     <w:p>
       <w:pPr>
@@ -12795,7 +13026,7 @@
           <w:szCs w:val="28"/>
         </w:rPr>
       </w:pPr>
-      <w:bookmarkStart w:id="23" w:name="_Toc483170521"/>
+      <w:bookmarkStart w:id="24" w:name="_Toc483170521"/>
       <w:r>
         <w:rPr>
           <w:rFonts w:ascii="Times New Roman" w:hAnsi="Times New Roman" w:cs="Times New Roman"/>
@@ -12826,7 +13057,7 @@
         </w:rPr>
         <w:t>Анализ доступных погодных веб-служб</w:t>
       </w:r>
-      <w:bookmarkEnd w:id="23"/>
+      <w:bookmarkEnd w:id="24"/>
     </w:p>
     <w:p>
       <w:pPr>
@@ -14671,16 +14902,55 @@
         <w:rPr>
           <w:rFonts w:cs="Times New Roman"/>
         </w:rPr>
+        <w:t xml:space="preserve">Не был оставлен без внимания и российский сервис </w:t>
+      </w:r>
+      <w:proofErr w:type="spellStart"/>
+      <w:r>
+        <w:rPr>
+          <w:rFonts w:cs="Times New Roman"/>
+          <w:lang w:val="en-US"/>
+        </w:rPr>
+        <w:t>Gismeteo</w:t>
+      </w:r>
+      <w:proofErr w:type="spellEnd"/>
+      <w:r>
+        <w:rPr>
+          <w:rFonts w:cs="Times New Roman"/>
+        </w:rPr>
+        <w:t xml:space="preserve">. </w:t>
+      </w:r>
+      <w:r>
+        <w:rPr>
+          <w:rFonts w:cs="Times New Roman"/>
+        </w:rPr>
+        <w:t>Он был запущен в 1998 году и очень быстро завоевал популярность. В свое время он являлся лидером по предоставлению достоверных прогнозов для городов России и ближнего зарубежья. Число посетителей в первые десять лет выросло с 300 000 до 6,5 миллионов. На данный момент</w:t>
+      </w:r>
+      <w:r>
+        <w:rPr>
+          <w:rFonts w:cs="Times New Roman"/>
+        </w:rPr>
+        <w:t xml:space="preserve"> прогнозы охватывают более 14 000 локаций по всему миру и данное число постоянно растет. Данная погодная служба в наши дни, также, как и остальные, предоставляет программный интерфейс для разработчиков, позволяя иметь прогнозы на дни, недели вперед. Стоит заметить, что данная служба обладает способностью в предоставлении данных на три и более часов вперед.</w:t>
+      </w:r>
+    </w:p>
+    <w:p>
+      <w:pPr>
+        <w:ind w:firstLine="706"/>
+        <w:rPr>
+          <w:rFonts w:cs="Times New Roman"/>
+        </w:rPr>
+      </w:pPr>
+      <w:r>
+        <w:rPr>
+          <w:rFonts w:cs="Times New Roman"/>
+        </w:rPr>
         <w:t xml:space="preserve">Каждая компания-поставщик погодных данных </w:t>
       </w:r>
-      <w:proofErr w:type="spellStart"/>
-      <w:r>
-        <w:rPr>
-          <w:rFonts w:cs="Times New Roman"/>
-        </w:rPr>
-        <w:t>предоставиляет</w:t>
-      </w:r>
-      <w:proofErr w:type="spellEnd"/>
+      <w:r>
+        <w:rPr>
+          <w:rFonts w:cs="Times New Roman"/>
+        </w:rPr>
+        <w:t>предоставляет</w:t>
+      </w:r>
       <w:r>
         <w:rPr>
           <w:rFonts w:cs="Times New Roman"/>
@@ -14697,7 +14967,13 @@
         <w:rPr>
           <w:rFonts w:cs="Times New Roman"/>
         </w:rPr>
-        <w:t xml:space="preserve">разработчиков без стартового капитала. Было принято решение о выборе </w:t>
+        <w:t>разработчиков без стартового капитала. Было принято ре</w:t>
+      </w:r>
+      <w:r>
+        <w:rPr>
+          <w:rFonts w:cs="Times New Roman"/>
+        </w:rPr>
+        <w:t xml:space="preserve">шение о выборе </w:t>
       </w:r>
       <w:proofErr w:type="spellStart"/>
       <w:r>
@@ -14711,6 +14987,34 @@
         <w:rPr>
           <w:rFonts w:cs="Times New Roman"/>
         </w:rPr>
+        <w:t xml:space="preserve"> API, </w:t>
+      </w:r>
+      <w:proofErr w:type="spellStart"/>
+      <w:r>
+        <w:rPr>
+          <w:rFonts w:cs="Times New Roman"/>
+        </w:rPr>
+        <w:t>Dark</w:t>
+      </w:r>
+      <w:proofErr w:type="spellEnd"/>
+      <w:r>
+        <w:rPr>
+          <w:rFonts w:cs="Times New Roman"/>
+        </w:rPr>
+        <w:t xml:space="preserve"> </w:t>
+      </w:r>
+      <w:proofErr w:type="spellStart"/>
+      <w:r>
+        <w:rPr>
+          <w:rFonts w:cs="Times New Roman"/>
+        </w:rPr>
+        <w:t>Sky</w:t>
+      </w:r>
+      <w:proofErr w:type="spellEnd"/>
+      <w:r>
+        <w:rPr>
+          <w:rFonts w:cs="Times New Roman"/>
+        </w:rPr>
         <w:t xml:space="preserve"> API и </w:t>
       </w:r>
       <w:proofErr w:type="spellStart"/>
@@ -14718,28 +15022,28 @@
         <w:rPr>
           <w:rFonts w:cs="Times New Roman"/>
         </w:rPr>
-        <w:t>Dark</w:t>
-      </w:r>
-      <w:proofErr w:type="spellEnd"/>
-      <w:r>
-        <w:rPr>
-          <w:rFonts w:cs="Times New Roman"/>
-        </w:rPr>
-        <w:t xml:space="preserve"> </w:t>
-      </w:r>
-      <w:proofErr w:type="spellStart"/>
-      <w:r>
-        <w:rPr>
-          <w:rFonts w:cs="Times New Roman"/>
-        </w:rPr>
-        <w:t>Sky</w:t>
-      </w:r>
-      <w:proofErr w:type="spellEnd"/>
-      <w:r>
-        <w:rPr>
-          <w:rFonts w:cs="Times New Roman"/>
-        </w:rPr>
-        <w:t xml:space="preserve"> API,</w:t>
+        <w:t>Aeris</w:t>
+      </w:r>
+      <w:proofErr w:type="spellEnd"/>
+      <w:r>
+        <w:rPr>
+          <w:rFonts w:cs="Times New Roman"/>
+        </w:rPr>
+        <w:t xml:space="preserve"> </w:t>
+      </w:r>
+      <w:proofErr w:type="spellStart"/>
+      <w:r>
+        <w:rPr>
+          <w:rFonts w:cs="Times New Roman"/>
+        </w:rPr>
+        <w:t>Weather</w:t>
+      </w:r>
+      <w:proofErr w:type="spellEnd"/>
+      <w:r>
+        <w:rPr>
+          <w:rFonts w:cs="Times New Roman"/>
+        </w:rPr>
+        <w:t>,</w:t>
       </w:r>
       <w:r>
         <w:rPr>
@@ -14764,7 +15068,7 @@
           <w:szCs w:val="28"/>
         </w:rPr>
       </w:pPr>
-      <w:bookmarkStart w:id="24" w:name="_Toc483170522"/>
+      <w:bookmarkStart w:id="25" w:name="_Toc483170522"/>
       <w:r>
         <w:rPr>
           <w:rFonts w:cs="Times New Roman"/>
@@ -14789,7 +15093,7 @@
         </w:rPr>
         <w:t>Анализ спектра предоставляемых данных</w:t>
       </w:r>
-      <w:bookmarkEnd w:id="24"/>
+      <w:bookmarkEnd w:id="25"/>
     </w:p>
     <w:p>
       <w:pPr>
@@ -15691,7 +15995,7 @@
           <w:b/>
         </w:rPr>
       </w:pPr>
-      <w:bookmarkStart w:id="25" w:name="_Toc483170523"/>
+      <w:bookmarkStart w:id="26" w:name="_Toc483170523"/>
       <w:r>
         <w:rPr>
           <w:rFonts w:cs="Times New Roman"/>
@@ -15720,7 +16024,7 @@
         </w:rPr>
         <w:t>Локации и частота выполняемых измерений</w:t>
       </w:r>
-      <w:bookmarkEnd w:id="25"/>
+      <w:bookmarkEnd w:id="26"/>
     </w:p>
     <w:p>
       <w:pPr>
@@ -15961,7 +16265,7 @@
           <w:b/>
         </w:rPr>
       </w:pPr>
-      <w:bookmarkStart w:id="26" w:name="_Toc483170524"/>
+      <w:bookmarkStart w:id="27" w:name="_Toc483170524"/>
       <w:r>
         <w:rPr>
           <w:rFonts w:cs="Times New Roman"/>
@@ -15969,7 +16273,7 @@
         </w:rPr>
         <w:t>4.4 Оценивание точности прогнозов</w:t>
       </w:r>
-      <w:bookmarkEnd w:id="26"/>
+      <w:bookmarkEnd w:id="27"/>
     </w:p>
     <w:p>
       <w:pPr>
@@ -16462,7 +16766,7 @@
           <w:b/>
         </w:rPr>
       </w:pPr>
-      <w:bookmarkStart w:id="27" w:name="_Toc483170525"/>
+      <w:bookmarkStart w:id="28" w:name="_Toc483170525"/>
       <w:r>
         <w:rPr>
           <w:rFonts w:cs="Times New Roman"/>
@@ -16470,7 +16774,7 @@
         </w:rPr>
         <w:t>4.5 Предоставляемые отчеты</w:t>
       </w:r>
-      <w:bookmarkEnd w:id="27"/>
+      <w:bookmarkEnd w:id="28"/>
     </w:p>
     <w:p>
       <w:pPr>
@@ -17431,7 +17735,7 @@
           <w:b/>
         </w:rPr>
       </w:pPr>
-      <w:bookmarkStart w:id="28" w:name="_Toc483170526"/>
+      <w:bookmarkStart w:id="29" w:name="_Toc483170526"/>
       <w:r>
         <w:rPr>
           <w:rFonts w:cs="Times New Roman"/>
@@ -17440,7 +17744,7 @@
         <w:lastRenderedPageBreak/>
         <w:t>РЕЗУЛЬТАТЫ И АНАЛИЗ</w:t>
       </w:r>
-      <w:bookmarkEnd w:id="28"/>
+      <w:bookmarkEnd w:id="29"/>
     </w:p>
     <w:p>
       <w:pPr>
@@ -17452,7 +17756,7 @@
           <w:b/>
         </w:rPr>
       </w:pPr>
-      <w:bookmarkStart w:id="29" w:name="_Toc483170527"/>
+      <w:bookmarkStart w:id="30" w:name="_Toc483170527"/>
       <w:r>
         <w:rPr>
           <w:rFonts w:cs="Times New Roman"/>
@@ -17460,7 +17764,7 @@
         </w:rPr>
         <w:t>5.1 Рассмотрение полученных писем-отчетов</w:t>
       </w:r>
-      <w:bookmarkEnd w:id="29"/>
+      <w:bookmarkEnd w:id="30"/>
     </w:p>
     <w:p>
       <w:pPr>
@@ -18948,7 +19252,7 @@
           <w:b/>
         </w:rPr>
       </w:pPr>
-      <w:bookmarkStart w:id="30" w:name="_Toc483170528"/>
+      <w:bookmarkStart w:id="31" w:name="_Toc483170528"/>
       <w:r>
         <w:rPr>
           <w:rFonts w:cs="Times New Roman"/>
@@ -18957,7 +19261,7 @@
         <w:lastRenderedPageBreak/>
         <w:t>5.2 Рассмотрение веб-служб по локациям</w:t>
       </w:r>
-      <w:bookmarkEnd w:id="30"/>
+      <w:bookmarkEnd w:id="31"/>
     </w:p>
     <w:p>
       <w:pPr>
@@ -18987,10 +19291,10 @@
           <w:lang w:eastAsia="ru-RU"/>
         </w:rPr>
         <w:drawing>
-          <wp:inline distT="0" distB="0" distL="0" distR="0" wp14:anchorId="22498CC8" wp14:editId="51ED4FE8">
-            <wp:extent cx="2444265" cy="4465227"/>
-            <wp:effectExtent l="0" t="0" r="0" b="5715"/>
-            <wp:docPr id="9" name="Picture 9" descr="/Users/Rostislav_Vatolin/Desktop/Screen Shot 2017-05-21 at 7.06.47 PM.png"/>
+          <wp:inline distT="0" distB="0" distL="0" distR="0" wp14:anchorId="5416BADB" wp14:editId="57F3B205">
+            <wp:extent cx="1990725" cy="3962400"/>
+            <wp:effectExtent l="0" t="0" r="9525" b="0"/>
+            <wp:docPr id="25" name="Рисунок 25"/>
             <wp:cNvGraphicFramePr>
               <a:graphicFrameLocks xmlns:a="http://schemas.openxmlformats.org/drawingml/2006/main" noChangeAspect="1"/>
             </wp:cNvGraphicFramePr>
@@ -18998,10 +19302,8 @@
               <a:graphicData uri="http://schemas.openxmlformats.org/drawingml/2006/picture">
                 <pic:pic xmlns:pic="http://schemas.openxmlformats.org/drawingml/2006/picture">
                   <pic:nvPicPr>
-                    <pic:cNvPr id="0" name="Picture 7" descr="/Users/Rostislav_Vatolin/Desktop/Screen Shot 2017-05-21 at 7.06.47 PM.png"/>
-                    <pic:cNvPicPr>
-                      <a:picLocks noChangeAspect="1" noChangeArrowheads="1"/>
-                    </pic:cNvPicPr>
+                    <pic:cNvPr id="25" name="3-best-services.jpg"/>
+                    <pic:cNvPicPr/>
                   </pic:nvPicPr>
                   <pic:blipFill>
                     <a:blip r:embed="rId31">
@@ -19011,23 +19313,18 @@
                         </a:ext>
                       </a:extLst>
                     </a:blip>
-                    <a:srcRect/>
                     <a:stretch>
                       <a:fillRect/>
                     </a:stretch>
                   </pic:blipFill>
-                  <pic:spPr bwMode="auto">
+                  <pic:spPr>
                     <a:xfrm>
                       <a:off x="0" y="0"/>
-                      <a:ext cx="2457796" cy="4489946"/>
+                      <a:ext cx="1990725" cy="3962400"/>
                     </a:xfrm>
                     <a:prstGeom prst="rect">
                       <a:avLst/>
                     </a:prstGeom>
-                    <a:noFill/>
-                    <a:ln>
-                      <a:noFill/>
-                    </a:ln>
                   </pic:spPr>
                 </pic:pic>
               </a:graphicData>
@@ -19118,6 +19415,30 @@
     </w:p>
     <w:p>
       <w:pPr>
+        <w:ind w:firstLine="706"/>
+        <w:rPr>
+          <w:rFonts w:cs="Times New Roman"/>
+        </w:rPr>
+      </w:pPr>
+    </w:p>
+    <w:p>
+      <w:pPr>
+        <w:ind w:firstLine="706"/>
+        <w:rPr>
+          <w:rFonts w:cs="Times New Roman"/>
+        </w:rPr>
+      </w:pPr>
+    </w:p>
+    <w:p>
+      <w:pPr>
+        <w:ind w:firstLine="706"/>
+        <w:rPr>
+          <w:rFonts w:cs="Times New Roman"/>
+        </w:rPr>
+      </w:pPr>
+    </w:p>
+    <w:p>
+      <w:pPr>
         <w:spacing w:before="360" w:after="360" w:line="240" w:lineRule="auto"/>
         <w:outlineLvl w:val="0"/>
         <w:rPr>
@@ -19168,7 +19489,7 @@
           <w:b/>
         </w:rPr>
       </w:pPr>
-      <w:bookmarkStart w:id="31" w:name="_Toc483170529"/>
+      <w:bookmarkStart w:id="32" w:name="_Toc483170529"/>
       <w:r>
         <w:rPr>
           <w:rFonts w:cs="Times New Roman"/>
@@ -19177,7 +19498,7 @@
         <w:lastRenderedPageBreak/>
         <w:t>ЗАКЛЮЧЕНИЕ</w:t>
       </w:r>
-      <w:bookmarkEnd w:id="31"/>
+      <w:bookmarkEnd w:id="32"/>
     </w:p>
     <w:p>
       <w:pPr>
@@ -19671,7 +19992,31 @@
         <w:rPr>
           <w:rFonts w:cs="Times New Roman"/>
         </w:rPr>
-        <w:t xml:space="preserve">Таким образом, разработанный модуль позволяет не только предоставить почасовые отчеты о погодных данных, но еще и выявить лидера среди точных прогнозов по определенному критерию, будь то температура воздуха или атмосферное давление. Испытание модуля показало наилучшие результаты у погодной веб-службы </w:t>
+        <w:t>Таким образом, разработанный модуль позволяет не только предоставить почасовые отчеты о погодных данных, но еще и выявить лидера среди точных прогнозов по определенному критерию, будь то температура в</w:t>
+      </w:r>
+      <w:r>
+        <w:rPr>
+          <w:rFonts w:cs="Times New Roman"/>
+        </w:rPr>
+        <w:t>оздуха, атмосферное давление и</w:t>
+      </w:r>
+      <w:r>
+        <w:rPr>
+          <w:rFonts w:cs="Times New Roman"/>
+        </w:rPr>
+        <w:t xml:space="preserve"> </w:t>
+      </w:r>
+      <w:r>
+        <w:rPr>
+          <w:rFonts w:cs="Times New Roman"/>
+        </w:rPr>
+        <w:t xml:space="preserve">скорость ветра. </w:t>
+      </w:r>
+      <w:r>
+        <w:rPr>
+          <w:rFonts w:cs="Times New Roman"/>
+        </w:rPr>
+        <w:t xml:space="preserve">Испытание модуля показало наилучшие результаты у погодной веб-службы </w:t>
       </w:r>
       <w:proofErr w:type="spellStart"/>
       <w:r>
@@ -19810,7 +20155,7 @@
           <w:b/>
         </w:rPr>
       </w:pPr>
-      <w:bookmarkStart w:id="32" w:name="_Toc483170530"/>
+      <w:bookmarkStart w:id="33" w:name="_Toc483170530"/>
       <w:r>
         <w:rPr>
           <w:rFonts w:cs="Times New Roman"/>
@@ -19819,7 +20164,7 @@
         <w:lastRenderedPageBreak/>
         <w:t>СПИСОК ИСПОЛЬЗОВАННЫХ ИСТОЧНИКОВ</w:t>
       </w:r>
-      <w:bookmarkEnd w:id="32"/>
+      <w:bookmarkEnd w:id="33"/>
     </w:p>
     <w:p>
       <w:pPr>
@@ -20398,14 +20743,7 @@
           <w:rFonts w:cs="Times New Roman"/>
           <w:szCs w:val="28"/>
         </w:rPr>
-        <w:t>r.ru/company/mailru/blog/129476</w:t>
-      </w:r>
-      <w:r>
-        <w:rPr>
-          <w:rFonts w:cs="Times New Roman"/>
-          <w:szCs w:val="28"/>
-        </w:rPr>
-        <w:t xml:space="preserve"> – Дата</w:t>
+        <w:t>r.ru/company/mailru/blog/129476 – Дата</w:t>
       </w:r>
       <w:r>
         <w:rPr>
@@ -20533,14 +20871,7 @@
           <w:rFonts w:cs="Times New Roman"/>
           <w:szCs w:val="28"/>
         </w:rPr>
-        <w:t xml:space="preserve"> – </w:t>
-      </w:r>
-      <w:r>
-        <w:rPr>
-          <w:rFonts w:cs="Times New Roman"/>
-          <w:szCs w:val="28"/>
-        </w:rPr>
-        <w:t xml:space="preserve">Дата </w:t>
+        <w:t xml:space="preserve"> – Дата </w:t>
       </w:r>
       <w:r>
         <w:rPr>
@@ -20570,8 +20901,6 @@
         </w:rPr>
         <w:t>;</w:t>
       </w:r>
-      <w:bookmarkStart w:id="33" w:name="_GoBack"/>
-      <w:bookmarkEnd w:id="33"/>
     </w:p>
     <w:p>
       <w:pPr>
@@ -26001,7 +26330,7 @@
 </file>
 
 <file path=customXml/itemProps1.xml><?xml version="1.0" encoding="utf-8"?>
-<ds:datastoreItem xmlns:ds="http://schemas.openxmlformats.org/officeDocument/2006/customXml" ds:itemID="{2C5F443D-8232-4D38-90F4-16FB41E0FBE5}">
+<ds:datastoreItem xmlns:ds="http://schemas.openxmlformats.org/officeDocument/2006/customXml" ds:itemID="{2294090A-2DB9-4D7D-AFE6-FBA5B4E18A63}">
   <ds:schemaRefs>
     <ds:schemaRef ds:uri="http://schemas.openxmlformats.org/officeDocument/2006/bibliography"/>
   </ds:schemaRefs>

</xml_diff>

<commit_message>
diploma work index updated
</commit_message>
<xml_diff>
--- a/docs/VatolinRP.docx
+++ b/docs/VatolinRP.docx
@@ -573,7 +573,13 @@
               <w:rPr>
                 <w:szCs w:val="28"/>
               </w:rPr>
-              <w:t>Зав. Кафедрой МСС</w:t>
+              <w:t>Зав. к</w:t>
+            </w:r>
+            <w:r>
+              <w:rPr>
+                <w:szCs w:val="28"/>
+              </w:rPr>
+              <w:t>афедрой МСС</w:t>
             </w:r>
           </w:p>
           <w:p>
@@ -790,7 +796,7 @@
         <w:rPr>
           <w:rFonts w:eastAsia="Calibri" w:cs="Times New Roman"/>
         </w:rPr>
-        <w:t>40</w:t>
+        <w:t>41</w:t>
       </w:r>
       <w:r>
         <w:rPr>
@@ -1699,7 +1705,13 @@
         <w:rPr>
           <w:szCs w:val="28"/>
         </w:rPr>
-        <w:t>40 с., 24</w:t>
+        <w:t>41</w:t>
+      </w:r>
+      <w:r>
+        <w:rPr>
+          <w:szCs w:val="28"/>
+        </w:rPr>
+        <w:t xml:space="preserve"> с., 24</w:t>
       </w:r>
       <w:r>
         <w:rPr>
@@ -3725,7 +3737,7 @@
           <w:szCs w:val="28"/>
           <w:lang w:val="en-US"/>
         </w:rPr>
-        <w:t>40</w:t>
+        <w:t>41</w:t>
       </w:r>
       <w:r>
         <w:rPr>
@@ -4278,9 +4290,11 @@
         <w:lastRenderedPageBreak/>
         <w:t>ОГЛАВЛЕНИЕ</w:t>
       </w:r>
+      <w:bookmarkStart w:id="3" w:name="_GoBack"/>
       <w:bookmarkEnd w:id="0"/>
       <w:bookmarkEnd w:id="1"/>
       <w:bookmarkEnd w:id="2"/>
+      <w:bookmarkEnd w:id="3"/>
     </w:p>
     <w:p>
       <w:pPr>
@@ -4384,7 +4398,7 @@
               <w:rPr>
                 <w:webHidden/>
               </w:rPr>
-              <w:t>7</w:t>
+              <w:t>6</w:t>
             </w:r>
             <w:r>
               <w:rPr>
@@ -4444,7 +4458,7 @@
               <w:rPr>
                 <w:webHidden/>
               </w:rPr>
-              <w:t>8</w:t>
+              <w:t>7</w:t>
             </w:r>
             <w:r>
               <w:rPr>
@@ -4513,7 +4527,7 @@
                 <w:noProof/>
                 <w:webHidden/>
               </w:rPr>
-              <w:t>8</w:t>
+              <w:t>7</w:t>
             </w:r>
             <w:r>
               <w:rPr>
@@ -4592,7 +4606,7 @@
                 <w:noProof/>
                 <w:webHidden/>
               </w:rPr>
-              <w:t>8</w:t>
+              <w:t>7</w:t>
             </w:r>
             <w:r>
               <w:rPr>
@@ -4662,7 +4676,7 @@
                 <w:noProof/>
                 <w:webHidden/>
               </w:rPr>
-              <w:t>11</w:t>
+              <w:t>10</w:t>
             </w:r>
             <w:r>
               <w:rPr>
@@ -5401,21 +5415,7 @@
                 <w:rStyle w:val="ac"/>
                 <w:rFonts w:cs="Times New Roman"/>
               </w:rPr>
-              <w:t>РЕАЛИЗАЦИЯ ПОС</w:t>
-            </w:r>
-            <w:r>
-              <w:rPr>
-                <w:rStyle w:val="ac"/>
-                <w:rFonts w:cs="Times New Roman"/>
-              </w:rPr>
-              <w:t>Т</w:t>
-            </w:r>
-            <w:r>
-              <w:rPr>
-                <w:rStyle w:val="ac"/>
-                <w:rFonts w:cs="Times New Roman"/>
-              </w:rPr>
-              <w:t>АВЛЕННОЙ ЗАДАЧИ</w:t>
+              <w:t>РЕАЛИЗАЦИЯ ПОСТАВЛЕННОЙ ЗАДАЧИ</w:t>
             </w:r>
             <w:r>
               <w:rPr>
@@ -5450,7 +5450,7 @@
               <w:rPr>
                 <w:webHidden/>
               </w:rPr>
-              <w:t>23</w:t>
+              <w:t>24</w:t>
             </w:r>
             <w:r>
               <w:rPr>
@@ -5520,7 +5520,7 @@
                 <w:noProof/>
                 <w:webHidden/>
               </w:rPr>
-              <w:t>23</w:t>
+              <w:t>24</w:t>
             </w:r>
             <w:r>
               <w:rPr>
@@ -5590,7 +5590,7 @@
                 <w:noProof/>
                 <w:webHidden/>
               </w:rPr>
-              <w:t>25</w:t>
+              <w:t>26</w:t>
             </w:r>
             <w:r>
               <w:rPr>
@@ -5660,7 +5660,7 @@
                 <w:noProof/>
                 <w:webHidden/>
               </w:rPr>
-              <w:t>28</w:t>
+              <w:t>29</w:t>
             </w:r>
             <w:r>
               <w:rPr>
@@ -5730,7 +5730,7 @@
                 <w:noProof/>
                 <w:webHidden/>
               </w:rPr>
-              <w:t>29</w:t>
+              <w:t>30</w:t>
             </w:r>
             <w:r>
               <w:rPr>
@@ -5800,7 +5800,7 @@
                 <w:noProof/>
                 <w:webHidden/>
               </w:rPr>
-              <w:t>30</w:t>
+              <w:t>31</w:t>
             </w:r>
             <w:r>
               <w:rPr>
@@ -5862,7 +5862,7 @@
               <w:rPr>
                 <w:webHidden/>
               </w:rPr>
-              <w:t>33</w:t>
+              <w:t>34</w:t>
             </w:r>
             <w:r>
               <w:rPr>
@@ -5931,7 +5931,7 @@
                 <w:noProof/>
                 <w:webHidden/>
               </w:rPr>
-              <w:t>33</w:t>
+              <w:t>34</w:t>
             </w:r>
             <w:r>
               <w:rPr>
@@ -6001,7 +6001,7 @@
                 <w:noProof/>
                 <w:webHidden/>
               </w:rPr>
-              <w:t>38</w:t>
+              <w:t>39</w:t>
             </w:r>
             <w:r>
               <w:rPr>
@@ -6063,7 +6063,7 @@
               <w:rPr>
                 <w:webHidden/>
               </w:rPr>
-              <w:t>39</w:t>
+              <w:t>40</w:t>
             </w:r>
             <w:r>
               <w:rPr>
@@ -6124,7 +6124,7 @@
               <w:rPr>
                 <w:webHidden/>
               </w:rPr>
-              <w:t>40</w:t>
+              <w:t>41</w:t>
             </w:r>
             <w:r>
               <w:rPr>
@@ -6186,11 +6186,11 @@
           <w:szCs w:val="28"/>
         </w:rPr>
       </w:pPr>
-      <w:bookmarkStart w:id="3" w:name="_Toc356914454"/>
-      <w:bookmarkStart w:id="4" w:name="_Toc356914890"/>
-      <w:bookmarkStart w:id="5" w:name="_Toc356916288"/>
-      <w:bookmarkStart w:id="6" w:name="_Toc443589265"/>
-      <w:bookmarkStart w:id="7" w:name="_Toc483170505"/>
+      <w:bookmarkStart w:id="4" w:name="_Toc356914454"/>
+      <w:bookmarkStart w:id="5" w:name="_Toc356914890"/>
+      <w:bookmarkStart w:id="6" w:name="_Toc356916288"/>
+      <w:bookmarkStart w:id="7" w:name="_Toc443589265"/>
+      <w:bookmarkStart w:id="8" w:name="_Toc483170505"/>
       <w:r>
         <w:rPr>
           <w:rFonts w:ascii="Times New Roman" w:hAnsi="Times New Roman" w:cs="Times New Roman"/>
@@ -6202,11 +6202,11 @@
         <w:lastRenderedPageBreak/>
         <w:t>ВВЕДЕНИЕ</w:t>
       </w:r>
-      <w:bookmarkEnd w:id="3"/>
       <w:bookmarkEnd w:id="4"/>
       <w:bookmarkEnd w:id="5"/>
       <w:bookmarkEnd w:id="6"/>
       <w:bookmarkEnd w:id="7"/>
+      <w:bookmarkEnd w:id="8"/>
     </w:p>
     <w:p>
       <w:pPr>
@@ -6477,7 +6477,7 @@
           <w:b/>
         </w:rPr>
       </w:pPr>
-      <w:bookmarkStart w:id="8" w:name="_Toc483170506"/>
+      <w:bookmarkStart w:id="9" w:name="_Toc483170506"/>
       <w:r>
         <w:rPr>
           <w:b/>
@@ -6486,7 +6486,7 @@
         <w:lastRenderedPageBreak/>
         <w:t>JAVA</w:t>
       </w:r>
-      <w:bookmarkEnd w:id="8"/>
+      <w:bookmarkEnd w:id="9"/>
     </w:p>
     <w:p>
       <w:pPr>
@@ -6497,7 +6497,7 @@
           <w:b/>
         </w:rPr>
       </w:pPr>
-      <w:bookmarkStart w:id="9" w:name="_Toc483170507"/>
+      <w:bookmarkStart w:id="10" w:name="_Toc483170507"/>
       <w:r>
         <w:rPr>
           <w:b/>
@@ -6510,7 +6510,7 @@
         </w:rPr>
         <w:t>Введение</w:t>
       </w:r>
-      <w:bookmarkEnd w:id="9"/>
+      <w:bookmarkEnd w:id="10"/>
     </w:p>
     <w:p>
       <w:pPr>
@@ -6674,7 +6674,7 @@
           <w:b/>
         </w:rPr>
       </w:pPr>
-      <w:bookmarkStart w:id="10" w:name="_Toc483170508"/>
+      <w:bookmarkStart w:id="11" w:name="_Toc483170508"/>
       <w:r>
         <w:rPr>
           <w:b/>
@@ -6694,7 +6694,7 @@
         </w:rPr>
         <w:t>Java</w:t>
       </w:r>
-      <w:bookmarkEnd w:id="10"/>
+      <w:bookmarkEnd w:id="11"/>
     </w:p>
     <w:p>
       <w:pPr>
@@ -7790,7 +7790,7 @@
           <w:b/>
         </w:rPr>
       </w:pPr>
-      <w:bookmarkStart w:id="11" w:name="_Toc483170509"/>
+      <w:bookmarkStart w:id="12" w:name="_Toc483170509"/>
       <w:r>
         <w:rPr>
           <w:b/>
@@ -7804,7 +7804,7 @@
         </w:rPr>
         <w:t>Платформа</w:t>
       </w:r>
-      <w:bookmarkEnd w:id="11"/>
+      <w:bookmarkEnd w:id="12"/>
     </w:p>
     <w:p>
       <w:pPr>
@@ -8474,7 +8474,7 @@
           <w:b/>
         </w:rPr>
       </w:pPr>
-      <w:bookmarkStart w:id="12" w:name="_Toc483170510"/>
+      <w:bookmarkStart w:id="13" w:name="_Toc483170510"/>
       <w:r>
         <w:rPr>
           <w:b/>
@@ -8496,7 +8496,7 @@
         </w:rPr>
         <w:t>FRAMEWORK</w:t>
       </w:r>
-      <w:bookmarkEnd w:id="12"/>
+      <w:bookmarkEnd w:id="13"/>
     </w:p>
     <w:p>
       <w:pPr>
@@ -8629,7 +8629,7 @@
           <w:szCs w:val="28"/>
         </w:rPr>
       </w:pPr>
-      <w:bookmarkStart w:id="13" w:name="_Toc483170511"/>
+      <w:bookmarkStart w:id="14" w:name="_Toc483170511"/>
       <w:r>
         <w:rPr>
           <w:rFonts w:ascii="Times New Roman" w:hAnsi="Times New Roman" w:cs="Times New Roman"/>
@@ -8661,7 +8661,7 @@
         </w:rPr>
         <w:t>фреймворка</w:t>
       </w:r>
-      <w:bookmarkEnd w:id="13"/>
+      <w:bookmarkEnd w:id="14"/>
       <w:proofErr w:type="spellEnd"/>
     </w:p>
     <w:p>
@@ -8854,7 +8854,7 @@
           <w:szCs w:val="28"/>
         </w:rPr>
       </w:pPr>
-      <w:bookmarkStart w:id="14" w:name="_Toc483170512"/>
+      <w:bookmarkStart w:id="15" w:name="_Toc483170512"/>
       <w:r>
         <w:rPr>
           <w:rFonts w:ascii="Times New Roman" w:hAnsi="Times New Roman" w:cs="Times New Roman"/>
@@ -8886,7 +8886,7 @@
         </w:rPr>
         <w:t>Storm</w:t>
       </w:r>
-      <w:bookmarkEnd w:id="14"/>
+      <w:bookmarkEnd w:id="15"/>
     </w:p>
     <w:p>
       <w:pPr>
@@ -9286,7 +9286,7 @@
           <w:b/>
         </w:rPr>
       </w:pPr>
-      <w:bookmarkStart w:id="15" w:name="_Toc483170513"/>
+      <w:bookmarkStart w:id="16" w:name="_Toc483170513"/>
       <w:r>
         <w:rPr>
           <w:b/>
@@ -9299,7 +9299,7 @@
         </w:rPr>
         <w:t>Сохранность данных</w:t>
       </w:r>
-      <w:bookmarkEnd w:id="15"/>
+      <w:bookmarkEnd w:id="16"/>
     </w:p>
     <w:p>
       <w:pPr>
@@ -10346,7 +10346,7 @@
           <w:szCs w:val="28"/>
         </w:rPr>
       </w:pPr>
-      <w:bookmarkStart w:id="16" w:name="_Toc483170514"/>
+      <w:bookmarkStart w:id="17" w:name="_Toc483170514"/>
       <w:r>
         <w:rPr>
           <w:rFonts w:ascii="Times New Roman" w:hAnsi="Times New Roman" w:cs="Times New Roman"/>
@@ -10378,7 +10378,7 @@
         </w:rPr>
         <w:t>Storm</w:t>
       </w:r>
-      <w:bookmarkEnd w:id="16"/>
+      <w:bookmarkEnd w:id="17"/>
     </w:p>
     <w:p>
       <w:pPr>
@@ -10993,7 +10993,7 @@
           <w:b/>
         </w:rPr>
       </w:pPr>
-      <w:bookmarkStart w:id="17" w:name="_Toc483170515"/>
+      <w:bookmarkStart w:id="18" w:name="_Toc483170515"/>
       <w:r>
         <w:rPr>
           <w:b/>
@@ -11001,7 +11001,7 @@
         <w:lastRenderedPageBreak/>
         <w:t>EHCACHE</w:t>
       </w:r>
-      <w:bookmarkEnd w:id="17"/>
+      <w:bookmarkEnd w:id="18"/>
     </w:p>
     <w:p>
       <w:pPr>
@@ -11012,7 +11012,7 @@
           <w:b/>
         </w:rPr>
       </w:pPr>
-      <w:bookmarkStart w:id="18" w:name="_Toc483170516"/>
+      <w:bookmarkStart w:id="19" w:name="_Toc483170516"/>
       <w:r>
         <w:rPr>
           <w:b/>
@@ -11033,7 +11033,7 @@
         </w:rPr>
         <w:t>Ehcache</w:t>
       </w:r>
-      <w:bookmarkEnd w:id="18"/>
+      <w:bookmarkEnd w:id="19"/>
       <w:proofErr w:type="spellEnd"/>
     </w:p>
     <w:p>
@@ -11231,7 +11231,7 @@
           <w:b/>
         </w:rPr>
       </w:pPr>
-      <w:bookmarkStart w:id="19" w:name="_Toc483170517"/>
+      <w:bookmarkStart w:id="20" w:name="_Toc483170517"/>
       <w:r>
         <w:rPr>
           <w:b/>
@@ -11244,7 +11244,7 @@
         </w:rPr>
         <w:t>Терминология</w:t>
       </w:r>
-      <w:bookmarkEnd w:id="19"/>
+      <w:bookmarkEnd w:id="20"/>
     </w:p>
     <w:p>
       <w:pPr>
@@ -11927,7 +11927,7 @@
           <w:b/>
         </w:rPr>
       </w:pPr>
-      <w:bookmarkStart w:id="20" w:name="_Toc483170518"/>
+      <w:bookmarkStart w:id="21" w:name="_Toc483170518"/>
       <w:r>
         <w:rPr>
           <w:b/>
@@ -11940,7 +11940,7 @@
         </w:rPr>
         <w:t>Уровни хранения данных</w:t>
       </w:r>
-      <w:bookmarkEnd w:id="20"/>
+      <w:bookmarkEnd w:id="21"/>
     </w:p>
     <w:p>
       <w:pPr>
@@ -12512,7 +12512,7 @@
           <w:b/>
         </w:rPr>
       </w:pPr>
-      <w:bookmarkStart w:id="21" w:name="_Toc483170519"/>
+      <w:bookmarkStart w:id="22" w:name="_Toc483170519"/>
       <w:r>
         <w:rPr>
           <w:b/>
@@ -12525,7 +12525,7 @@
         </w:rPr>
         <w:t>Улучшения производительности</w:t>
       </w:r>
-      <w:bookmarkEnd w:id="21"/>
+      <w:bookmarkEnd w:id="22"/>
     </w:p>
     <w:p>
       <w:pPr>
@@ -12981,8 +12981,6 @@
       <w:pPr>
         <w:ind w:firstLine="706"/>
       </w:pPr>
-      <w:bookmarkStart w:id="22" w:name="_GoBack"/>
-      <w:bookmarkEnd w:id="22"/>
     </w:p>
     <w:p>
       <w:pPr>
@@ -21165,7 +21163,7 @@
         <w:noProof/>
         <w:color w:val="000000" w:themeColor="text1"/>
       </w:rPr>
-      <w:t>39</w:t>
+      <w:t>40</w:t>
     </w:r>
     <w:r>
       <w:rPr>
@@ -26330,7 +26328,7 @@
 </file>
 
 <file path=customXml/itemProps1.xml><?xml version="1.0" encoding="utf-8"?>
-<ds:datastoreItem xmlns:ds="http://schemas.openxmlformats.org/officeDocument/2006/customXml" ds:itemID="{2294090A-2DB9-4D7D-AFE6-FBA5B4E18A63}">
+<ds:datastoreItem xmlns:ds="http://schemas.openxmlformats.org/officeDocument/2006/customXml" ds:itemID="{D48667F5-57D5-4F4A-9252-4DA3F30792D8}">
   <ds:schemaRefs>
     <ds:schemaRef ds:uri="http://schemas.openxmlformats.org/officeDocument/2006/bibliography"/>
   </ds:schemaRefs>

</xml_diff>